<commit_message>
[refactor] Change misspelling words
</commit_message>
<xml_diff>
--- a/Docs/Lab01/RequirementsPizzaShop_v1.0.docx
+++ b/Docs/Lab01/RequirementsPizzaShop_v1.0.docx
@@ -17,12 +17,16 @@
           <w:rFonts w:cstheme="minorHAnsi"/>
           <w:b/>
           <w:bCs/>
+          <w:sz w:val="28"/>
+          <w:szCs w:val="28"/>
         </w:rPr>
       </w:pPr>
       <w:r>
         <w:rPr>
           <w:rFonts w:cstheme="minorHAnsi"/>
           <w:b/>
+          <w:sz w:val="28"/>
+          <w:szCs w:val="28"/>
         </w:rPr>
         <w:t>3</w:t>
       </w:r>
@@ -31,22 +35,30 @@
           <w:rFonts w:cstheme="minorHAnsi"/>
           <w:b/>
           <w:bCs/>
+          <w:sz w:val="28"/>
+          <w:szCs w:val="28"/>
         </w:rPr>
         <w:t xml:space="preserve">. </w:t>
       </w:r>
+      <w:proofErr w:type="spellStart"/>
       <w:r>
         <w:rPr>
           <w:rFonts w:cstheme="minorHAnsi"/>
           <w:b/>
           <w:bCs/>
+          <w:sz w:val="28"/>
+          <w:szCs w:val="28"/>
         </w:rPr>
         <w:t>PizzaShop</w:t>
       </w:r>
+      <w:proofErr w:type="spellEnd"/>
       <w:r>
         <w:rPr>
           <w:rFonts w:cstheme="minorHAnsi"/>
           <w:b/>
           <w:bCs/>
+          <w:sz w:val="28"/>
+          <w:szCs w:val="28"/>
         </w:rPr>
         <w:tab/>
       </w:r>
@@ -62,83 +74,539 @@
         <w:jc w:val="both"/>
         <w:rPr>
           <w:rFonts w:cstheme="minorHAnsi"/>
-        </w:rPr>
-      </w:pPr>
-      <w:r>
-        <w:rPr>
-          <w:rFonts w:cstheme="minorHAnsi"/>
-        </w:rPr>
-        <w:t xml:space="preserve">Aplicatia </w:t>
-      </w:r>
-      <w:r>
-        <w:rPr>
-          <w:rFonts w:cstheme="minorHAnsi"/>
-        </w:rPr>
-        <w:t>permite plasarea si onorarea comenzilor de pizza dintr-un restaurant cu 8 mese, precum si plata (simu</w:t>
-      </w:r>
-      <w:r>
-        <w:rPr>
-          <w:rFonts w:cstheme="minorHAnsi"/>
+          <w:sz w:val="28"/>
+          <w:szCs w:val="28"/>
+        </w:rPr>
+      </w:pPr>
+      <w:proofErr w:type="spellStart"/>
+      <w:r>
+        <w:rPr>
+          <w:rFonts w:cstheme="minorHAnsi"/>
+          <w:sz w:val="28"/>
+          <w:szCs w:val="28"/>
+        </w:rPr>
+        <w:t>Aplicatia</w:t>
+      </w:r>
+      <w:proofErr w:type="spellEnd"/>
+      <w:r>
+        <w:rPr>
+          <w:rFonts w:cstheme="minorHAnsi"/>
+          <w:sz w:val="28"/>
+          <w:szCs w:val="28"/>
+        </w:rPr>
+        <w:t xml:space="preserve"> </w:t>
+      </w:r>
+      <w:proofErr w:type="spellStart"/>
+      <w:r>
+        <w:rPr>
+          <w:rFonts w:cstheme="minorHAnsi"/>
+          <w:sz w:val="28"/>
+          <w:szCs w:val="28"/>
+        </w:rPr>
+        <w:t>permite</w:t>
+      </w:r>
+      <w:proofErr w:type="spellEnd"/>
+      <w:r>
+        <w:rPr>
+          <w:rFonts w:cstheme="minorHAnsi"/>
+          <w:sz w:val="28"/>
+          <w:szCs w:val="28"/>
+        </w:rPr>
+        <w:t xml:space="preserve"> </w:t>
+      </w:r>
+      <w:proofErr w:type="spellStart"/>
+      <w:r>
+        <w:rPr>
+          <w:rFonts w:cstheme="minorHAnsi"/>
+          <w:sz w:val="28"/>
+          <w:szCs w:val="28"/>
+        </w:rPr>
+        <w:t>plasarea</w:t>
+      </w:r>
+      <w:proofErr w:type="spellEnd"/>
+      <w:r>
+        <w:rPr>
+          <w:rFonts w:cstheme="minorHAnsi"/>
+          <w:sz w:val="28"/>
+          <w:szCs w:val="28"/>
+        </w:rPr>
+        <w:t xml:space="preserve"> </w:t>
+      </w:r>
+      <w:proofErr w:type="spellStart"/>
+      <w:r>
+        <w:rPr>
+          <w:rFonts w:cstheme="minorHAnsi"/>
+          <w:sz w:val="28"/>
+          <w:szCs w:val="28"/>
+        </w:rPr>
+        <w:t>si</w:t>
+      </w:r>
+      <w:proofErr w:type="spellEnd"/>
+      <w:r>
+        <w:rPr>
+          <w:rFonts w:cstheme="minorHAnsi"/>
+          <w:sz w:val="28"/>
+          <w:szCs w:val="28"/>
+        </w:rPr>
+        <w:t xml:space="preserve"> </w:t>
+      </w:r>
+      <w:proofErr w:type="spellStart"/>
+      <w:r>
+        <w:rPr>
+          <w:rFonts w:cstheme="minorHAnsi"/>
+          <w:sz w:val="28"/>
+          <w:szCs w:val="28"/>
+        </w:rPr>
+        <w:t>onorarea</w:t>
+      </w:r>
+      <w:proofErr w:type="spellEnd"/>
+      <w:r>
+        <w:rPr>
+          <w:rFonts w:cstheme="minorHAnsi"/>
+          <w:sz w:val="28"/>
+          <w:szCs w:val="28"/>
+        </w:rPr>
+        <w:t xml:space="preserve"> </w:t>
+      </w:r>
+      <w:proofErr w:type="spellStart"/>
+      <w:r>
+        <w:rPr>
+          <w:rFonts w:cstheme="minorHAnsi"/>
+          <w:sz w:val="28"/>
+          <w:szCs w:val="28"/>
+        </w:rPr>
+        <w:t>comenzilor</w:t>
+      </w:r>
+      <w:proofErr w:type="spellEnd"/>
+      <w:r>
+        <w:rPr>
+          <w:rFonts w:cstheme="minorHAnsi"/>
+          <w:sz w:val="28"/>
+          <w:szCs w:val="28"/>
+        </w:rPr>
+        <w:t xml:space="preserve"> de pizza </w:t>
+      </w:r>
+      <w:proofErr w:type="spellStart"/>
+      <w:r>
+        <w:rPr>
+          <w:rFonts w:cstheme="minorHAnsi"/>
+          <w:sz w:val="28"/>
+          <w:szCs w:val="28"/>
+        </w:rPr>
+        <w:t>dintr</w:t>
+      </w:r>
+      <w:proofErr w:type="spellEnd"/>
+      <w:r>
+        <w:rPr>
+          <w:rFonts w:cstheme="minorHAnsi"/>
+          <w:sz w:val="28"/>
+          <w:szCs w:val="28"/>
+        </w:rPr>
+        <w:t xml:space="preserve">-un restaurant cu 8 </w:t>
+      </w:r>
+      <w:proofErr w:type="spellStart"/>
+      <w:r>
+        <w:rPr>
+          <w:rFonts w:cstheme="minorHAnsi"/>
+          <w:sz w:val="28"/>
+          <w:szCs w:val="28"/>
+        </w:rPr>
+        <w:t>mese</w:t>
+      </w:r>
+      <w:proofErr w:type="spellEnd"/>
+      <w:r>
+        <w:rPr>
+          <w:rFonts w:cstheme="minorHAnsi"/>
+          <w:sz w:val="28"/>
+          <w:szCs w:val="28"/>
+        </w:rPr>
+        <w:t xml:space="preserve">, precum </w:t>
+      </w:r>
+      <w:proofErr w:type="spellStart"/>
+      <w:r>
+        <w:rPr>
+          <w:rFonts w:cstheme="minorHAnsi"/>
+          <w:sz w:val="28"/>
+          <w:szCs w:val="28"/>
+        </w:rPr>
+        <w:t>si</w:t>
+      </w:r>
+      <w:proofErr w:type="spellEnd"/>
+      <w:r>
+        <w:rPr>
+          <w:rFonts w:cstheme="minorHAnsi"/>
+          <w:sz w:val="28"/>
+          <w:szCs w:val="28"/>
+        </w:rPr>
+        <w:t xml:space="preserve"> </w:t>
+      </w:r>
+      <w:proofErr w:type="spellStart"/>
+      <w:r>
+        <w:rPr>
+          <w:rFonts w:cstheme="minorHAnsi"/>
+          <w:sz w:val="28"/>
+          <w:szCs w:val="28"/>
+        </w:rPr>
+        <w:t>plata</w:t>
+      </w:r>
+      <w:proofErr w:type="spellEnd"/>
+      <w:r>
+        <w:rPr>
+          <w:rFonts w:cstheme="minorHAnsi"/>
+          <w:sz w:val="28"/>
+          <w:szCs w:val="28"/>
+        </w:rPr>
+        <w:t xml:space="preserve"> (</w:t>
+      </w:r>
+      <w:proofErr w:type="spellStart"/>
+      <w:r>
+        <w:rPr>
+          <w:rFonts w:cstheme="minorHAnsi"/>
+          <w:sz w:val="28"/>
+          <w:szCs w:val="28"/>
+        </w:rPr>
+        <w:t>simu</w:t>
+      </w:r>
+      <w:r>
+        <w:rPr>
+          <w:rFonts w:cstheme="minorHAnsi"/>
+          <w:sz w:val="28"/>
+          <w:szCs w:val="28"/>
         </w:rPr>
         <w:t>la</w:t>
       </w:r>
       <w:r>
         <w:rPr>
           <w:rFonts w:cstheme="minorHAnsi"/>
-        </w:rPr>
-        <w:t>ta) prin card sau cash.</w:t>
-      </w:r>
-      <w:r>
-        <w:rPr>
-          <w:rFonts w:cstheme="minorHAnsi"/>
-        </w:rPr>
-        <w:t xml:space="preserve"> Informatiile </w:t>
-      </w:r>
-      <w:r>
-        <w:rPr>
-          <w:rFonts w:cstheme="minorHAnsi"/>
-        </w:rPr>
-        <w:t xml:space="preserve">referitoare la meniu </w:t>
-      </w:r>
-      <w:r>
-        <w:rPr>
-          <w:rFonts w:cstheme="minorHAnsi"/>
-        </w:rPr>
-        <w:t>sunt preluate dintr-un fisier text</w:t>
-      </w:r>
-      <w:r>
-        <w:rPr>
-          <w:rFonts w:cstheme="minorHAnsi"/>
-        </w:rPr>
-        <w:t xml:space="preserve"> cu structura: &lt;tip_pizza&gt;, &lt;pret&gt;</w:t>
-      </w:r>
-      <w:r>
-        <w:rPr>
-          <w:rFonts w:cstheme="minorHAnsi"/>
+          <w:sz w:val="28"/>
+          <w:szCs w:val="28"/>
+        </w:rPr>
+        <w:t>ta</w:t>
+      </w:r>
+      <w:proofErr w:type="spellEnd"/>
+      <w:r>
+        <w:rPr>
+          <w:rFonts w:cstheme="minorHAnsi"/>
+          <w:sz w:val="28"/>
+          <w:szCs w:val="28"/>
+        </w:rPr>
+        <w:t xml:space="preserve">) </w:t>
+      </w:r>
+      <w:proofErr w:type="spellStart"/>
+      <w:r>
+        <w:rPr>
+          <w:rFonts w:cstheme="minorHAnsi"/>
+          <w:sz w:val="28"/>
+          <w:szCs w:val="28"/>
+        </w:rPr>
+        <w:t>prin</w:t>
+      </w:r>
+      <w:proofErr w:type="spellEnd"/>
+      <w:r>
+        <w:rPr>
+          <w:rFonts w:cstheme="minorHAnsi"/>
+          <w:sz w:val="28"/>
+          <w:szCs w:val="28"/>
+        </w:rPr>
+        <w:t xml:space="preserve"> card </w:t>
+      </w:r>
+      <w:proofErr w:type="spellStart"/>
+      <w:r>
+        <w:rPr>
+          <w:rFonts w:cstheme="minorHAnsi"/>
+          <w:sz w:val="28"/>
+          <w:szCs w:val="28"/>
+        </w:rPr>
+        <w:t>sau</w:t>
+      </w:r>
+      <w:proofErr w:type="spellEnd"/>
+      <w:r>
+        <w:rPr>
+          <w:rFonts w:cstheme="minorHAnsi"/>
+          <w:sz w:val="28"/>
+          <w:szCs w:val="28"/>
+        </w:rPr>
+        <w:t xml:space="preserve"> cash.</w:t>
+      </w:r>
+      <w:r>
+        <w:rPr>
+          <w:rFonts w:cstheme="minorHAnsi"/>
+          <w:sz w:val="28"/>
+          <w:szCs w:val="28"/>
+        </w:rPr>
+        <w:t xml:space="preserve"> </w:t>
+      </w:r>
+      <w:proofErr w:type="spellStart"/>
+      <w:r>
+        <w:rPr>
+          <w:rFonts w:cstheme="minorHAnsi"/>
+          <w:sz w:val="28"/>
+          <w:szCs w:val="28"/>
+        </w:rPr>
+        <w:t>Informatiile</w:t>
+      </w:r>
+      <w:proofErr w:type="spellEnd"/>
+      <w:r>
+        <w:rPr>
+          <w:rFonts w:cstheme="minorHAnsi"/>
+          <w:sz w:val="28"/>
+          <w:szCs w:val="28"/>
+        </w:rPr>
+        <w:t xml:space="preserve"> </w:t>
+      </w:r>
+      <w:proofErr w:type="spellStart"/>
+      <w:r>
+        <w:rPr>
+          <w:rFonts w:cstheme="minorHAnsi"/>
+          <w:sz w:val="28"/>
+          <w:szCs w:val="28"/>
+        </w:rPr>
+        <w:t>referitoare</w:t>
+      </w:r>
+      <w:proofErr w:type="spellEnd"/>
+      <w:r>
+        <w:rPr>
+          <w:rFonts w:cstheme="minorHAnsi"/>
+          <w:sz w:val="28"/>
+          <w:szCs w:val="28"/>
+        </w:rPr>
+        <w:t xml:space="preserve"> la </w:t>
+      </w:r>
+      <w:proofErr w:type="spellStart"/>
+      <w:r>
+        <w:rPr>
+          <w:rFonts w:cstheme="minorHAnsi"/>
+          <w:sz w:val="28"/>
+          <w:szCs w:val="28"/>
+        </w:rPr>
+        <w:t>meniu</w:t>
+      </w:r>
+      <w:proofErr w:type="spellEnd"/>
+      <w:r>
+        <w:rPr>
+          <w:rFonts w:cstheme="minorHAnsi"/>
+          <w:sz w:val="28"/>
+          <w:szCs w:val="28"/>
+        </w:rPr>
+        <w:t xml:space="preserve"> </w:t>
+      </w:r>
+      <w:r>
+        <w:rPr>
+          <w:rFonts w:cstheme="minorHAnsi"/>
+          <w:sz w:val="28"/>
+          <w:szCs w:val="28"/>
+        </w:rPr>
+        <w:t xml:space="preserve">sunt </w:t>
+      </w:r>
+      <w:proofErr w:type="spellStart"/>
+      <w:r>
+        <w:rPr>
+          <w:rFonts w:cstheme="minorHAnsi"/>
+          <w:sz w:val="28"/>
+          <w:szCs w:val="28"/>
+        </w:rPr>
+        <w:t>preluate</w:t>
+      </w:r>
+      <w:proofErr w:type="spellEnd"/>
+      <w:r>
+        <w:rPr>
+          <w:rFonts w:cstheme="minorHAnsi"/>
+          <w:sz w:val="28"/>
+          <w:szCs w:val="28"/>
+        </w:rPr>
+        <w:t xml:space="preserve"> </w:t>
+      </w:r>
+      <w:proofErr w:type="spellStart"/>
+      <w:r>
+        <w:rPr>
+          <w:rFonts w:cstheme="minorHAnsi"/>
+          <w:sz w:val="28"/>
+          <w:szCs w:val="28"/>
+        </w:rPr>
+        <w:t>dintr</w:t>
+      </w:r>
+      <w:proofErr w:type="spellEnd"/>
+      <w:r>
+        <w:rPr>
+          <w:rFonts w:cstheme="minorHAnsi"/>
+          <w:sz w:val="28"/>
+          <w:szCs w:val="28"/>
+        </w:rPr>
+        <w:t xml:space="preserve">-un </w:t>
+      </w:r>
+      <w:proofErr w:type="spellStart"/>
+      <w:r>
+        <w:rPr>
+          <w:rFonts w:cstheme="minorHAnsi"/>
+          <w:sz w:val="28"/>
+          <w:szCs w:val="28"/>
+        </w:rPr>
+        <w:t>fisier</w:t>
+      </w:r>
+      <w:proofErr w:type="spellEnd"/>
+      <w:r>
+        <w:rPr>
+          <w:rFonts w:cstheme="minorHAnsi"/>
+          <w:sz w:val="28"/>
+          <w:szCs w:val="28"/>
+        </w:rPr>
+        <w:t xml:space="preserve"> text</w:t>
+      </w:r>
+      <w:r>
+        <w:rPr>
+          <w:rFonts w:cstheme="minorHAnsi"/>
+          <w:sz w:val="28"/>
+          <w:szCs w:val="28"/>
+        </w:rPr>
+        <w:t xml:space="preserve"> cu </w:t>
+      </w:r>
+      <w:proofErr w:type="spellStart"/>
+      <w:r>
+        <w:rPr>
+          <w:rFonts w:cstheme="minorHAnsi"/>
+          <w:sz w:val="28"/>
+          <w:szCs w:val="28"/>
+        </w:rPr>
+        <w:t>structura</w:t>
+      </w:r>
+      <w:proofErr w:type="spellEnd"/>
+      <w:r>
+        <w:rPr>
+          <w:rFonts w:cstheme="minorHAnsi"/>
+          <w:sz w:val="28"/>
+          <w:szCs w:val="28"/>
+        </w:rPr>
+        <w:t>: &lt;</w:t>
+      </w:r>
+      <w:proofErr w:type="spellStart"/>
+      <w:r>
+        <w:rPr>
+          <w:rFonts w:cstheme="minorHAnsi"/>
+          <w:sz w:val="28"/>
+          <w:szCs w:val="28"/>
+        </w:rPr>
+        <w:t>tip_pizza</w:t>
+      </w:r>
+      <w:proofErr w:type="spellEnd"/>
+      <w:r>
+        <w:rPr>
+          <w:rFonts w:cstheme="minorHAnsi"/>
+          <w:sz w:val="28"/>
+          <w:szCs w:val="28"/>
+        </w:rPr>
+        <w:t>&gt;, &lt;</w:t>
+      </w:r>
+      <w:proofErr w:type="spellStart"/>
+      <w:r>
+        <w:rPr>
+          <w:rFonts w:cstheme="minorHAnsi"/>
+          <w:sz w:val="28"/>
+          <w:szCs w:val="28"/>
+        </w:rPr>
+        <w:t>pret</w:t>
+      </w:r>
+      <w:proofErr w:type="spellEnd"/>
+      <w:r>
+        <w:rPr>
+          <w:rFonts w:cstheme="minorHAnsi"/>
+          <w:sz w:val="28"/>
+          <w:szCs w:val="28"/>
+        </w:rPr>
+        <w:t>&gt;</w:t>
+      </w:r>
+      <w:r>
+        <w:rPr>
+          <w:rFonts w:cstheme="minorHAnsi"/>
+          <w:sz w:val="28"/>
+          <w:szCs w:val="28"/>
         </w:rPr>
         <w:t xml:space="preserve">. </w:t>
       </w:r>
       <w:r>
         <w:rPr>
           <w:rFonts w:cstheme="minorHAnsi"/>
-        </w:rPr>
-        <w:t>La utilizarea aplicatiei</w:t>
-      </w:r>
-      <w:r>
-        <w:rPr>
-          <w:rFonts w:cstheme="minorHAnsi"/>
-        </w:rPr>
-        <w:t xml:space="preserve"> </w:t>
-      </w:r>
-      <w:r>
-        <w:rPr>
-          <w:rFonts w:cstheme="minorHAnsi"/>
-        </w:rPr>
-        <w:t>se va permite</w:t>
-      </w:r>
-      <w:r>
-        <w:rPr>
-          <w:rFonts w:cstheme="minorHAnsi"/>
+          <w:sz w:val="28"/>
+          <w:szCs w:val="28"/>
+        </w:rPr>
+        <w:t xml:space="preserve">La </w:t>
+      </w:r>
+      <w:proofErr w:type="spellStart"/>
+      <w:r>
+        <w:rPr>
+          <w:rFonts w:cstheme="minorHAnsi"/>
+          <w:sz w:val="28"/>
+          <w:szCs w:val="28"/>
+        </w:rPr>
+        <w:t>utilizarea</w:t>
+      </w:r>
+      <w:proofErr w:type="spellEnd"/>
+      <w:r>
+        <w:rPr>
+          <w:rFonts w:cstheme="minorHAnsi"/>
+          <w:sz w:val="28"/>
+          <w:szCs w:val="28"/>
+        </w:rPr>
+        <w:t xml:space="preserve"> </w:t>
+      </w:r>
+      <w:proofErr w:type="spellStart"/>
+      <w:r>
+        <w:rPr>
+          <w:rFonts w:cstheme="minorHAnsi"/>
+          <w:sz w:val="28"/>
+          <w:szCs w:val="28"/>
+        </w:rPr>
+        <w:t>aplicatiei</w:t>
+      </w:r>
+      <w:proofErr w:type="spellEnd"/>
+      <w:r>
+        <w:rPr>
+          <w:rFonts w:cstheme="minorHAnsi"/>
+          <w:sz w:val="28"/>
+          <w:szCs w:val="28"/>
+        </w:rPr>
+        <w:t xml:space="preserve"> </w:t>
+      </w:r>
+      <w:r>
+        <w:rPr>
+          <w:rFonts w:cstheme="minorHAnsi"/>
+          <w:sz w:val="28"/>
+          <w:szCs w:val="28"/>
+        </w:rPr>
+        <w:t xml:space="preserve">se </w:t>
+      </w:r>
+      <w:proofErr w:type="spellStart"/>
+      <w:r>
+        <w:rPr>
+          <w:rFonts w:cstheme="minorHAnsi"/>
+          <w:sz w:val="28"/>
+          <w:szCs w:val="28"/>
+        </w:rPr>
+        <w:t>va</w:t>
+      </w:r>
+      <w:proofErr w:type="spellEnd"/>
+      <w:r>
+        <w:rPr>
+          <w:rFonts w:cstheme="minorHAnsi"/>
+          <w:sz w:val="28"/>
+          <w:szCs w:val="28"/>
+        </w:rPr>
+        <w:t xml:space="preserve"> </w:t>
+      </w:r>
+      <w:proofErr w:type="spellStart"/>
+      <w:r>
+        <w:rPr>
+          <w:rFonts w:cstheme="minorHAnsi"/>
+          <w:sz w:val="28"/>
+          <w:szCs w:val="28"/>
+        </w:rPr>
+        <w:t>permite</w:t>
+      </w:r>
+      <w:proofErr w:type="spellEnd"/>
+      <w:r>
+        <w:rPr>
+          <w:rFonts w:cstheme="minorHAnsi"/>
+          <w:sz w:val="28"/>
+          <w:szCs w:val="28"/>
         </w:rPr>
         <w:t>:</w:t>
       </w:r>
@@ -157,44 +625,348 @@
         <w:jc w:val="both"/>
         <w:rPr>
           <w:rFonts w:cstheme="minorHAnsi"/>
+          <w:sz w:val="28"/>
+          <w:szCs w:val="28"/>
         </w:rPr>
       </w:pPr>
       <w:r>
         <w:rPr>
           <w:rFonts w:cstheme="minorHAnsi"/>
           <w:b/>
+          <w:sz w:val="28"/>
+          <w:szCs w:val="28"/>
         </w:rPr>
         <w:t>-</w:t>
       </w:r>
       <w:r>
         <w:rPr>
           <w:rFonts w:cstheme="minorHAnsi"/>
-        </w:rPr>
-        <w:t xml:space="preserve"> </w:t>
-      </w:r>
-      <w:r>
-        <w:rPr>
-          <w:rFonts w:cstheme="minorHAnsi"/>
-        </w:rPr>
-        <w:t>Chelnerul plaseaza o comanda noua</w:t>
-      </w:r>
-      <w:r>
-        <w:rPr>
-          <w:rFonts w:cstheme="minorHAnsi"/>
-        </w:rPr>
-        <w:t>, precizand tipul de pizza din meniu si cant</w:t>
-      </w:r>
-      <w:r>
-        <w:rPr>
-          <w:rFonts w:cstheme="minorHAnsi"/>
+          <w:sz w:val="28"/>
+          <w:szCs w:val="28"/>
+        </w:rPr>
+        <w:t xml:space="preserve"> </w:t>
+      </w:r>
+      <w:proofErr w:type="spellStart"/>
+      <w:r>
+        <w:rPr>
+          <w:rFonts w:cstheme="minorHAnsi"/>
+          <w:sz w:val="28"/>
+          <w:szCs w:val="28"/>
+        </w:rPr>
+        <w:t>Chelnerul</w:t>
+      </w:r>
+      <w:proofErr w:type="spellEnd"/>
+      <w:r>
+        <w:rPr>
+          <w:rFonts w:cstheme="minorHAnsi"/>
+          <w:sz w:val="28"/>
+          <w:szCs w:val="28"/>
+        </w:rPr>
+        <w:t xml:space="preserve"> </w:t>
+      </w:r>
+      <w:proofErr w:type="spellStart"/>
+      <w:r>
+        <w:rPr>
+          <w:rFonts w:cstheme="minorHAnsi"/>
+          <w:sz w:val="28"/>
+          <w:szCs w:val="28"/>
+        </w:rPr>
+        <w:t>plaseaza</w:t>
+      </w:r>
+      <w:proofErr w:type="spellEnd"/>
+      <w:r>
+        <w:rPr>
+          <w:rFonts w:cstheme="minorHAnsi"/>
+          <w:sz w:val="28"/>
+          <w:szCs w:val="28"/>
+        </w:rPr>
+        <w:t xml:space="preserve"> o </w:t>
+      </w:r>
+      <w:proofErr w:type="spellStart"/>
+      <w:r>
+        <w:rPr>
+          <w:rFonts w:cstheme="minorHAnsi"/>
+          <w:sz w:val="28"/>
+          <w:szCs w:val="28"/>
+        </w:rPr>
+        <w:t>comanda</w:t>
+      </w:r>
+      <w:proofErr w:type="spellEnd"/>
+      <w:r>
+        <w:rPr>
+          <w:rFonts w:cstheme="minorHAnsi"/>
+          <w:sz w:val="28"/>
+          <w:szCs w:val="28"/>
+        </w:rPr>
+        <w:t xml:space="preserve"> </w:t>
+      </w:r>
+      <w:proofErr w:type="spellStart"/>
+      <w:r>
+        <w:rPr>
+          <w:rFonts w:cstheme="minorHAnsi"/>
+          <w:sz w:val="28"/>
+          <w:szCs w:val="28"/>
+        </w:rPr>
+        <w:t>noua</w:t>
+      </w:r>
+      <w:proofErr w:type="spellEnd"/>
+      <w:r>
+        <w:rPr>
+          <w:rFonts w:cstheme="minorHAnsi"/>
+          <w:sz w:val="28"/>
+          <w:szCs w:val="28"/>
+        </w:rPr>
+        <w:t xml:space="preserve">, </w:t>
+      </w:r>
+      <w:proofErr w:type="spellStart"/>
+      <w:r>
+        <w:rPr>
+          <w:rFonts w:cstheme="minorHAnsi"/>
+          <w:sz w:val="28"/>
+          <w:szCs w:val="28"/>
+        </w:rPr>
+        <w:t>precizand</w:t>
+      </w:r>
+      <w:proofErr w:type="spellEnd"/>
+      <w:r>
+        <w:rPr>
+          <w:rFonts w:cstheme="minorHAnsi"/>
+          <w:sz w:val="28"/>
+          <w:szCs w:val="28"/>
+        </w:rPr>
+        <w:t xml:space="preserve"> </w:t>
+      </w:r>
+      <w:proofErr w:type="spellStart"/>
+      <w:r>
+        <w:rPr>
+          <w:rFonts w:cstheme="minorHAnsi"/>
+          <w:sz w:val="28"/>
+          <w:szCs w:val="28"/>
+        </w:rPr>
+        <w:t>tipul</w:t>
+      </w:r>
+      <w:proofErr w:type="spellEnd"/>
+      <w:r>
+        <w:rPr>
+          <w:rFonts w:cstheme="minorHAnsi"/>
+          <w:sz w:val="28"/>
+          <w:szCs w:val="28"/>
+        </w:rPr>
+        <w:t xml:space="preserve"> de pizza din </w:t>
+      </w:r>
+      <w:proofErr w:type="spellStart"/>
+      <w:r>
+        <w:rPr>
+          <w:rFonts w:cstheme="minorHAnsi"/>
+          <w:sz w:val="28"/>
+          <w:szCs w:val="28"/>
+        </w:rPr>
+        <w:t>meniu</w:t>
+      </w:r>
+      <w:proofErr w:type="spellEnd"/>
+      <w:r>
+        <w:rPr>
+          <w:rFonts w:cstheme="minorHAnsi"/>
+          <w:sz w:val="28"/>
+          <w:szCs w:val="28"/>
+        </w:rPr>
+        <w:t xml:space="preserve"> </w:t>
+      </w:r>
+      <w:proofErr w:type="spellStart"/>
+      <w:r>
+        <w:rPr>
+          <w:rFonts w:cstheme="minorHAnsi"/>
+          <w:sz w:val="28"/>
+          <w:szCs w:val="28"/>
+        </w:rPr>
+        <w:t>si</w:t>
+      </w:r>
+      <w:proofErr w:type="spellEnd"/>
+      <w:r>
+        <w:rPr>
+          <w:rFonts w:cstheme="minorHAnsi"/>
+          <w:sz w:val="28"/>
+          <w:szCs w:val="28"/>
+        </w:rPr>
+        <w:t xml:space="preserve"> </w:t>
+      </w:r>
+      <w:proofErr w:type="spellStart"/>
+      <w:r>
+        <w:rPr>
+          <w:rFonts w:cstheme="minorHAnsi"/>
+          <w:sz w:val="28"/>
+          <w:szCs w:val="28"/>
+        </w:rPr>
+        <w:t>cant</w:t>
+      </w:r>
+      <w:r>
+        <w:rPr>
+          <w:rFonts w:cstheme="minorHAnsi"/>
+          <w:sz w:val="28"/>
+          <w:szCs w:val="28"/>
         </w:rPr>
         <w:t>it</w:t>
       </w:r>
       <w:r>
         <w:rPr>
           <w:rFonts w:cstheme="minorHAnsi"/>
-        </w:rPr>
-        <w:t>atea comandata. O comanda poate sa contina mai multe tipuri de pizza.</w:t>
+          <w:sz w:val="28"/>
+          <w:szCs w:val="28"/>
+        </w:rPr>
+        <w:t>atea</w:t>
+      </w:r>
+      <w:proofErr w:type="spellEnd"/>
+      <w:r>
+        <w:rPr>
+          <w:rFonts w:cstheme="minorHAnsi"/>
+          <w:sz w:val="28"/>
+          <w:szCs w:val="28"/>
+        </w:rPr>
+        <w:t xml:space="preserve"> </w:t>
+      </w:r>
+      <w:proofErr w:type="spellStart"/>
+      <w:r>
+        <w:rPr>
+          <w:rFonts w:cstheme="minorHAnsi"/>
+          <w:sz w:val="28"/>
+          <w:szCs w:val="28"/>
+        </w:rPr>
+        <w:t>comandata</w:t>
+      </w:r>
+      <w:proofErr w:type="spellEnd"/>
+      <w:r>
+        <w:rPr>
+          <w:rFonts w:cstheme="minorHAnsi"/>
+          <w:sz w:val="28"/>
+          <w:szCs w:val="28"/>
+        </w:rPr>
+        <w:t xml:space="preserve">. O </w:t>
+      </w:r>
+      <w:proofErr w:type="spellStart"/>
+      <w:r>
+        <w:rPr>
+          <w:rFonts w:cstheme="minorHAnsi"/>
+          <w:sz w:val="28"/>
+          <w:szCs w:val="28"/>
+        </w:rPr>
+        <w:t>comanda</w:t>
+      </w:r>
+      <w:proofErr w:type="spellEnd"/>
+      <w:r>
+        <w:rPr>
+          <w:rFonts w:cstheme="minorHAnsi"/>
+          <w:sz w:val="28"/>
+          <w:szCs w:val="28"/>
+        </w:rPr>
+        <w:t xml:space="preserve"> </w:t>
+      </w:r>
+      <w:proofErr w:type="spellStart"/>
+      <w:r>
+        <w:rPr>
+          <w:rFonts w:cstheme="minorHAnsi"/>
+          <w:sz w:val="28"/>
+          <w:szCs w:val="28"/>
+        </w:rPr>
+        <w:t>poate</w:t>
+      </w:r>
+      <w:proofErr w:type="spellEnd"/>
+      <w:r>
+        <w:rPr>
+          <w:rFonts w:cstheme="minorHAnsi"/>
+          <w:sz w:val="28"/>
+          <w:szCs w:val="28"/>
+        </w:rPr>
+        <w:t xml:space="preserve"> </w:t>
+      </w:r>
+      <w:proofErr w:type="spellStart"/>
+      <w:r>
+        <w:rPr>
+          <w:rFonts w:cstheme="minorHAnsi"/>
+          <w:sz w:val="28"/>
+          <w:szCs w:val="28"/>
+        </w:rPr>
+        <w:t>sa</w:t>
+      </w:r>
+      <w:proofErr w:type="spellEnd"/>
+      <w:r>
+        <w:rPr>
+          <w:rFonts w:cstheme="minorHAnsi"/>
+          <w:sz w:val="28"/>
+          <w:szCs w:val="28"/>
+        </w:rPr>
+        <w:t xml:space="preserve"> </w:t>
+      </w:r>
+      <w:proofErr w:type="spellStart"/>
+      <w:r>
+        <w:rPr>
+          <w:rFonts w:cstheme="minorHAnsi"/>
+          <w:sz w:val="28"/>
+          <w:szCs w:val="28"/>
+        </w:rPr>
+        <w:t>contina</w:t>
+      </w:r>
+      <w:proofErr w:type="spellEnd"/>
+      <w:r>
+        <w:rPr>
+          <w:rFonts w:cstheme="minorHAnsi"/>
+          <w:sz w:val="28"/>
+          <w:szCs w:val="28"/>
+        </w:rPr>
+        <w:t xml:space="preserve"> </w:t>
+      </w:r>
+      <w:proofErr w:type="spellStart"/>
+      <w:r>
+        <w:rPr>
+          <w:rFonts w:cstheme="minorHAnsi"/>
+          <w:sz w:val="28"/>
+          <w:szCs w:val="28"/>
+        </w:rPr>
+        <w:t>mai</w:t>
+      </w:r>
+      <w:proofErr w:type="spellEnd"/>
+      <w:r>
+        <w:rPr>
+          <w:rFonts w:cstheme="minorHAnsi"/>
+          <w:sz w:val="28"/>
+          <w:szCs w:val="28"/>
+        </w:rPr>
+        <w:t xml:space="preserve"> </w:t>
+      </w:r>
+      <w:proofErr w:type="spellStart"/>
+      <w:r>
+        <w:rPr>
+          <w:rFonts w:cstheme="minorHAnsi"/>
+          <w:sz w:val="28"/>
+          <w:szCs w:val="28"/>
+        </w:rPr>
+        <w:t>multe</w:t>
+      </w:r>
+      <w:proofErr w:type="spellEnd"/>
+      <w:r>
+        <w:rPr>
+          <w:rFonts w:cstheme="minorHAnsi"/>
+          <w:sz w:val="28"/>
+          <w:szCs w:val="28"/>
+        </w:rPr>
+        <w:t xml:space="preserve"> </w:t>
+      </w:r>
+      <w:proofErr w:type="spellStart"/>
+      <w:r>
+        <w:rPr>
+          <w:rFonts w:cstheme="minorHAnsi"/>
+          <w:sz w:val="28"/>
+          <w:szCs w:val="28"/>
+        </w:rPr>
+        <w:t>tipuri</w:t>
+      </w:r>
+      <w:proofErr w:type="spellEnd"/>
+      <w:r>
+        <w:rPr>
+          <w:rFonts w:cstheme="minorHAnsi"/>
+          <w:sz w:val="28"/>
+          <w:szCs w:val="28"/>
+        </w:rPr>
+        <w:t xml:space="preserve"> de pizza.</w:t>
       </w:r>
     </w:p>
     <w:p>
@@ -211,6 +983,8 @@
         <w:jc w:val="both"/>
         <w:rPr>
           <w:rFonts w:cstheme="minorHAnsi"/>
+          <w:sz w:val="28"/>
+          <w:szCs w:val="28"/>
         </w:rPr>
       </w:pPr>
     </w:p>
@@ -228,20 +1002,296 @@
         <w:jc w:val="both"/>
         <w:rPr>
           <w:rFonts w:cstheme="minorHAnsi"/>
+          <w:sz w:val="28"/>
+          <w:szCs w:val="28"/>
         </w:rPr>
       </w:pPr>
       <w:r>
         <w:rPr>
           <w:rFonts w:cstheme="minorHAnsi"/>
           <w:b/>
+          <w:sz w:val="28"/>
+          <w:szCs w:val="28"/>
         </w:rPr>
         <w:t>-</w:t>
       </w:r>
       <w:r>
         <w:rPr>
           <w:rFonts w:cstheme="minorHAnsi"/>
-        </w:rPr>
-        <w:t xml:space="preserve"> Comanda este preluata de maestrul pizzar care o va pregati si va notifica chelnerul atunci cand pizza poate fi servita.</w:t>
+          <w:sz w:val="28"/>
+          <w:szCs w:val="28"/>
+        </w:rPr>
+        <w:t xml:space="preserve"> </w:t>
+      </w:r>
+      <w:proofErr w:type="spellStart"/>
+      <w:r>
+        <w:rPr>
+          <w:rFonts w:cstheme="minorHAnsi"/>
+          <w:sz w:val="28"/>
+          <w:szCs w:val="28"/>
+        </w:rPr>
+        <w:t>Comanda</w:t>
+      </w:r>
+      <w:proofErr w:type="spellEnd"/>
+      <w:r>
+        <w:rPr>
+          <w:rFonts w:cstheme="minorHAnsi"/>
+          <w:sz w:val="28"/>
+          <w:szCs w:val="28"/>
+        </w:rPr>
+        <w:t xml:space="preserve"> </w:t>
+      </w:r>
+      <w:proofErr w:type="spellStart"/>
+      <w:r>
+        <w:rPr>
+          <w:rFonts w:cstheme="minorHAnsi"/>
+          <w:sz w:val="28"/>
+          <w:szCs w:val="28"/>
+        </w:rPr>
+        <w:t>este</w:t>
+      </w:r>
+      <w:proofErr w:type="spellEnd"/>
+      <w:r>
+        <w:rPr>
+          <w:rFonts w:cstheme="minorHAnsi"/>
+          <w:sz w:val="28"/>
+          <w:szCs w:val="28"/>
+        </w:rPr>
+        <w:t xml:space="preserve"> </w:t>
+      </w:r>
+      <w:proofErr w:type="spellStart"/>
+      <w:r>
+        <w:rPr>
+          <w:rFonts w:cstheme="minorHAnsi"/>
+          <w:sz w:val="28"/>
+          <w:szCs w:val="28"/>
+        </w:rPr>
+        <w:t>preluata</w:t>
+      </w:r>
+      <w:proofErr w:type="spellEnd"/>
+      <w:r>
+        <w:rPr>
+          <w:rFonts w:cstheme="minorHAnsi"/>
+          <w:sz w:val="28"/>
+          <w:szCs w:val="28"/>
+        </w:rPr>
+        <w:t xml:space="preserve"> de </w:t>
+      </w:r>
+      <w:proofErr w:type="spellStart"/>
+      <w:r>
+        <w:rPr>
+          <w:rFonts w:cstheme="minorHAnsi"/>
+          <w:sz w:val="28"/>
+          <w:szCs w:val="28"/>
+        </w:rPr>
+        <w:t>maestrul</w:t>
+      </w:r>
+      <w:proofErr w:type="spellEnd"/>
+      <w:r>
+        <w:rPr>
+          <w:rFonts w:cstheme="minorHAnsi"/>
+          <w:sz w:val="28"/>
+          <w:szCs w:val="28"/>
+        </w:rPr>
+        <w:t xml:space="preserve"> </w:t>
+      </w:r>
+      <w:proofErr w:type="spellStart"/>
+      <w:r>
+        <w:rPr>
+          <w:rFonts w:cstheme="minorHAnsi"/>
+          <w:sz w:val="28"/>
+          <w:szCs w:val="28"/>
+        </w:rPr>
+        <w:t>pizzar</w:t>
+      </w:r>
+      <w:proofErr w:type="spellEnd"/>
+      <w:r>
+        <w:rPr>
+          <w:rFonts w:cstheme="minorHAnsi"/>
+          <w:sz w:val="28"/>
+          <w:szCs w:val="28"/>
+        </w:rPr>
+        <w:t xml:space="preserve"> care o </w:t>
+      </w:r>
+      <w:proofErr w:type="spellStart"/>
+      <w:r>
+        <w:rPr>
+          <w:rFonts w:cstheme="minorHAnsi"/>
+          <w:sz w:val="28"/>
+          <w:szCs w:val="28"/>
+        </w:rPr>
+        <w:t>va</w:t>
+      </w:r>
+      <w:proofErr w:type="spellEnd"/>
+      <w:r>
+        <w:rPr>
+          <w:rFonts w:cstheme="minorHAnsi"/>
+          <w:sz w:val="28"/>
+          <w:szCs w:val="28"/>
+        </w:rPr>
+        <w:t xml:space="preserve"> </w:t>
+      </w:r>
+      <w:proofErr w:type="spellStart"/>
+      <w:r>
+        <w:rPr>
+          <w:rFonts w:cstheme="minorHAnsi"/>
+          <w:sz w:val="28"/>
+          <w:szCs w:val="28"/>
+        </w:rPr>
+        <w:t>pregati</w:t>
+      </w:r>
+      <w:proofErr w:type="spellEnd"/>
+      <w:r>
+        <w:rPr>
+          <w:rFonts w:cstheme="minorHAnsi"/>
+          <w:sz w:val="28"/>
+          <w:szCs w:val="28"/>
+        </w:rPr>
+        <w:t xml:space="preserve"> </w:t>
+      </w:r>
+      <w:proofErr w:type="spellStart"/>
+      <w:r>
+        <w:rPr>
+          <w:rFonts w:cstheme="minorHAnsi"/>
+          <w:sz w:val="28"/>
+          <w:szCs w:val="28"/>
+        </w:rPr>
+        <w:t>si</w:t>
+      </w:r>
+      <w:proofErr w:type="spellEnd"/>
+      <w:r>
+        <w:rPr>
+          <w:rFonts w:cstheme="minorHAnsi"/>
+          <w:sz w:val="28"/>
+          <w:szCs w:val="28"/>
+        </w:rPr>
+        <w:t xml:space="preserve"> </w:t>
+      </w:r>
+      <w:proofErr w:type="spellStart"/>
+      <w:r>
+        <w:rPr>
+          <w:rFonts w:cstheme="minorHAnsi"/>
+          <w:sz w:val="28"/>
+          <w:szCs w:val="28"/>
+        </w:rPr>
+        <w:t>va</w:t>
+      </w:r>
+      <w:proofErr w:type="spellEnd"/>
+      <w:r>
+        <w:rPr>
+          <w:rFonts w:cstheme="minorHAnsi"/>
+          <w:sz w:val="28"/>
+          <w:szCs w:val="28"/>
+        </w:rPr>
+        <w:t xml:space="preserve"> </w:t>
+      </w:r>
+      <w:proofErr w:type="spellStart"/>
+      <w:r>
+        <w:rPr>
+          <w:rFonts w:cstheme="minorHAnsi"/>
+          <w:sz w:val="28"/>
+          <w:szCs w:val="28"/>
+        </w:rPr>
+        <w:t>notifica</w:t>
+      </w:r>
+      <w:proofErr w:type="spellEnd"/>
+      <w:r>
+        <w:rPr>
+          <w:rFonts w:cstheme="minorHAnsi"/>
+          <w:sz w:val="28"/>
+          <w:szCs w:val="28"/>
+        </w:rPr>
+        <w:t xml:space="preserve"> </w:t>
+      </w:r>
+      <w:proofErr w:type="spellStart"/>
+      <w:r>
+        <w:rPr>
+          <w:rFonts w:cstheme="minorHAnsi"/>
+          <w:sz w:val="28"/>
+          <w:szCs w:val="28"/>
+        </w:rPr>
+        <w:t>chelnerul</w:t>
+      </w:r>
+      <w:proofErr w:type="spellEnd"/>
+      <w:r>
+        <w:rPr>
+          <w:rFonts w:cstheme="minorHAnsi"/>
+          <w:sz w:val="28"/>
+          <w:szCs w:val="28"/>
+        </w:rPr>
+        <w:t xml:space="preserve"> </w:t>
+      </w:r>
+      <w:proofErr w:type="spellStart"/>
+      <w:r>
+        <w:rPr>
+          <w:rFonts w:cstheme="minorHAnsi"/>
+          <w:sz w:val="28"/>
+          <w:szCs w:val="28"/>
+        </w:rPr>
+        <w:t>atunci</w:t>
+      </w:r>
+      <w:proofErr w:type="spellEnd"/>
+      <w:r>
+        <w:rPr>
+          <w:rFonts w:cstheme="minorHAnsi"/>
+          <w:sz w:val="28"/>
+          <w:szCs w:val="28"/>
+        </w:rPr>
+        <w:t xml:space="preserve"> </w:t>
+      </w:r>
+      <w:proofErr w:type="spellStart"/>
+      <w:r>
+        <w:rPr>
+          <w:rFonts w:cstheme="minorHAnsi"/>
+          <w:sz w:val="28"/>
+          <w:szCs w:val="28"/>
+        </w:rPr>
+        <w:t>cand</w:t>
+      </w:r>
+      <w:proofErr w:type="spellEnd"/>
+      <w:r>
+        <w:rPr>
+          <w:rFonts w:cstheme="minorHAnsi"/>
+          <w:sz w:val="28"/>
+          <w:szCs w:val="28"/>
+        </w:rPr>
+        <w:t xml:space="preserve"> pizza </w:t>
+      </w:r>
+      <w:proofErr w:type="spellStart"/>
+      <w:r>
+        <w:rPr>
+          <w:rFonts w:cstheme="minorHAnsi"/>
+          <w:sz w:val="28"/>
+          <w:szCs w:val="28"/>
+        </w:rPr>
+        <w:t>poate</w:t>
+      </w:r>
+      <w:proofErr w:type="spellEnd"/>
+      <w:r>
+        <w:rPr>
+          <w:rFonts w:cstheme="minorHAnsi"/>
+          <w:sz w:val="28"/>
+          <w:szCs w:val="28"/>
+        </w:rPr>
+        <w:t xml:space="preserve"> fi </w:t>
+      </w:r>
+      <w:proofErr w:type="spellStart"/>
+      <w:r>
+        <w:rPr>
+          <w:rFonts w:cstheme="minorHAnsi"/>
+          <w:sz w:val="28"/>
+          <w:szCs w:val="28"/>
+        </w:rPr>
+        <w:t>servita</w:t>
+      </w:r>
+      <w:proofErr w:type="spellEnd"/>
+      <w:r>
+        <w:rPr>
+          <w:rFonts w:cstheme="minorHAnsi"/>
+          <w:sz w:val="28"/>
+          <w:szCs w:val="28"/>
+        </w:rPr>
+        <w:t>.</w:t>
       </w:r>
     </w:p>
     <w:p>
@@ -258,8 +1308,12 @@
         <w:jc w:val="both"/>
         <w:rPr>
           <w:rFonts w:cstheme="minorHAnsi"/>
-        </w:rPr>
-      </w:pPr>
+          <w:sz w:val="28"/>
+          <w:szCs w:val="28"/>
+        </w:rPr>
+      </w:pPr>
+      <w:bookmarkStart w:id="0" w:name="_GoBack"/>
+      <w:bookmarkEnd w:id="0"/>
     </w:p>
     <w:p>
       <w:pPr>
@@ -275,32 +1329,224 @@
         <w:jc w:val="both"/>
         <w:rPr>
           <w:rFonts w:cstheme="minorHAnsi"/>
+          <w:sz w:val="28"/>
+          <w:szCs w:val="28"/>
         </w:rPr>
       </w:pPr>
       <w:r>
         <w:rPr>
           <w:rFonts w:cstheme="minorHAnsi"/>
           <w:b/>
+          <w:sz w:val="28"/>
+          <w:szCs w:val="28"/>
         </w:rPr>
         <w:t>-</w:t>
       </w:r>
       <w:r>
         <w:rPr>
           <w:rFonts w:cstheme="minorHAnsi"/>
-        </w:rPr>
-        <w:t xml:space="preserve"> Chelnerul serveste pizza si incaseaza plata</w:t>
-      </w:r>
-      <w:r>
-        <w:rPr>
-          <w:rFonts w:cstheme="minorHAnsi"/>
-        </w:rPr>
-        <w:t xml:space="preserve"> de la client. Clientul poate realiza</w:t>
-      </w:r>
-      <w:r>
-        <w:rPr>
-          <w:rFonts w:cstheme="minorHAnsi"/>
-        </w:rPr>
-        <w:t xml:space="preserve"> plata cu cardul sau cash.</w:t>
+          <w:sz w:val="28"/>
+          <w:szCs w:val="28"/>
+        </w:rPr>
+        <w:t xml:space="preserve"> </w:t>
+      </w:r>
+      <w:proofErr w:type="spellStart"/>
+      <w:r>
+        <w:rPr>
+          <w:rFonts w:cstheme="minorHAnsi"/>
+          <w:sz w:val="28"/>
+          <w:szCs w:val="28"/>
+        </w:rPr>
+        <w:t>Chelnerul</w:t>
+      </w:r>
+      <w:proofErr w:type="spellEnd"/>
+      <w:r>
+        <w:rPr>
+          <w:rFonts w:cstheme="minorHAnsi"/>
+          <w:sz w:val="28"/>
+          <w:szCs w:val="28"/>
+        </w:rPr>
+        <w:t xml:space="preserve"> </w:t>
+      </w:r>
+      <w:proofErr w:type="spellStart"/>
+      <w:r>
+        <w:rPr>
+          <w:rFonts w:cstheme="minorHAnsi"/>
+          <w:sz w:val="28"/>
+          <w:szCs w:val="28"/>
+        </w:rPr>
+        <w:t>serveste</w:t>
+      </w:r>
+      <w:proofErr w:type="spellEnd"/>
+      <w:r>
+        <w:rPr>
+          <w:rFonts w:cstheme="minorHAnsi"/>
+          <w:sz w:val="28"/>
+          <w:szCs w:val="28"/>
+        </w:rPr>
+        <w:t xml:space="preserve"> pizza </w:t>
+      </w:r>
+      <w:proofErr w:type="spellStart"/>
+      <w:r>
+        <w:rPr>
+          <w:rFonts w:cstheme="minorHAnsi"/>
+          <w:sz w:val="28"/>
+          <w:szCs w:val="28"/>
+        </w:rPr>
+        <w:t>si</w:t>
+      </w:r>
+      <w:proofErr w:type="spellEnd"/>
+      <w:r>
+        <w:rPr>
+          <w:rFonts w:cstheme="minorHAnsi"/>
+          <w:sz w:val="28"/>
+          <w:szCs w:val="28"/>
+        </w:rPr>
+        <w:t xml:space="preserve"> </w:t>
+      </w:r>
+      <w:proofErr w:type="spellStart"/>
+      <w:r>
+        <w:rPr>
+          <w:rFonts w:cstheme="minorHAnsi"/>
+          <w:sz w:val="28"/>
+          <w:szCs w:val="28"/>
+        </w:rPr>
+        <w:t>incaseaza</w:t>
+      </w:r>
+      <w:proofErr w:type="spellEnd"/>
+      <w:r>
+        <w:rPr>
+          <w:rFonts w:cstheme="minorHAnsi"/>
+          <w:sz w:val="28"/>
+          <w:szCs w:val="28"/>
+        </w:rPr>
+        <w:t xml:space="preserve"> </w:t>
+      </w:r>
+      <w:proofErr w:type="spellStart"/>
+      <w:r>
+        <w:rPr>
+          <w:rFonts w:cstheme="minorHAnsi"/>
+          <w:sz w:val="28"/>
+          <w:szCs w:val="28"/>
+        </w:rPr>
+        <w:t>plata</w:t>
+      </w:r>
+      <w:proofErr w:type="spellEnd"/>
+      <w:r>
+        <w:rPr>
+          <w:rFonts w:cstheme="minorHAnsi"/>
+          <w:sz w:val="28"/>
+          <w:szCs w:val="28"/>
+        </w:rPr>
+        <w:t xml:space="preserve"> de la client. </w:t>
+      </w:r>
+      <w:proofErr w:type="spellStart"/>
+      <w:r>
+        <w:rPr>
+          <w:rFonts w:cstheme="minorHAnsi"/>
+          <w:sz w:val="28"/>
+          <w:szCs w:val="28"/>
+        </w:rPr>
+        <w:t>Clientul</w:t>
+      </w:r>
+      <w:proofErr w:type="spellEnd"/>
+      <w:r>
+        <w:rPr>
+          <w:rFonts w:cstheme="minorHAnsi"/>
+          <w:sz w:val="28"/>
+          <w:szCs w:val="28"/>
+        </w:rPr>
+        <w:t xml:space="preserve"> </w:t>
+      </w:r>
+      <w:proofErr w:type="spellStart"/>
+      <w:r>
+        <w:rPr>
+          <w:rFonts w:cstheme="minorHAnsi"/>
+          <w:sz w:val="28"/>
+          <w:szCs w:val="28"/>
+        </w:rPr>
+        <w:t>poate</w:t>
+      </w:r>
+      <w:proofErr w:type="spellEnd"/>
+      <w:r>
+        <w:rPr>
+          <w:rFonts w:cstheme="minorHAnsi"/>
+          <w:sz w:val="28"/>
+          <w:szCs w:val="28"/>
+        </w:rPr>
+        <w:t xml:space="preserve"> </w:t>
+      </w:r>
+      <w:proofErr w:type="spellStart"/>
+      <w:r>
+        <w:rPr>
+          <w:rFonts w:cstheme="minorHAnsi"/>
+          <w:sz w:val="28"/>
+          <w:szCs w:val="28"/>
+        </w:rPr>
+        <w:t>realiza</w:t>
+      </w:r>
+      <w:proofErr w:type="spellEnd"/>
+      <w:r>
+        <w:rPr>
+          <w:rFonts w:cstheme="minorHAnsi"/>
+          <w:sz w:val="28"/>
+          <w:szCs w:val="28"/>
+        </w:rPr>
+        <w:t xml:space="preserve"> </w:t>
+      </w:r>
+      <w:proofErr w:type="spellStart"/>
+      <w:r>
+        <w:rPr>
+          <w:rFonts w:cstheme="minorHAnsi"/>
+          <w:sz w:val="28"/>
+          <w:szCs w:val="28"/>
+        </w:rPr>
+        <w:t>plata</w:t>
+      </w:r>
+      <w:proofErr w:type="spellEnd"/>
+      <w:r>
+        <w:rPr>
+          <w:rFonts w:cstheme="minorHAnsi"/>
+          <w:sz w:val="28"/>
+          <w:szCs w:val="28"/>
+        </w:rPr>
+        <w:t xml:space="preserve"> cu </w:t>
+      </w:r>
+      <w:proofErr w:type="spellStart"/>
+      <w:r>
+        <w:rPr>
+          <w:rFonts w:cstheme="minorHAnsi"/>
+          <w:sz w:val="28"/>
+          <w:szCs w:val="28"/>
+        </w:rPr>
+        <w:t>cardul</w:t>
+      </w:r>
+      <w:proofErr w:type="spellEnd"/>
+      <w:r>
+        <w:rPr>
+          <w:rFonts w:cstheme="minorHAnsi"/>
+          <w:sz w:val="28"/>
+          <w:szCs w:val="28"/>
+        </w:rPr>
+        <w:t xml:space="preserve"> </w:t>
+      </w:r>
+      <w:proofErr w:type="spellStart"/>
+      <w:r>
+        <w:rPr>
+          <w:rFonts w:cstheme="minorHAnsi"/>
+          <w:sz w:val="28"/>
+          <w:szCs w:val="28"/>
+        </w:rPr>
+        <w:t>sau</w:t>
+      </w:r>
+      <w:proofErr w:type="spellEnd"/>
+      <w:r>
+        <w:rPr>
+          <w:rFonts w:cstheme="minorHAnsi"/>
+          <w:sz w:val="28"/>
+          <w:szCs w:val="28"/>
+        </w:rPr>
+        <w:t xml:space="preserve"> cash.</w:t>
       </w:r>
     </w:p>
     <w:p>
@@ -317,6 +1563,8 @@
         <w:jc w:val="both"/>
         <w:rPr>
           <w:rFonts w:cstheme="minorHAnsi"/>
+          <w:sz w:val="28"/>
+          <w:szCs w:val="28"/>
         </w:rPr>
       </w:pPr>
     </w:p>
@@ -334,21 +1582,253 @@
         <w:jc w:val="both"/>
         <w:rPr>
           <w:rFonts w:cstheme="minorHAnsi"/>
+          <w:sz w:val="28"/>
+          <w:szCs w:val="28"/>
         </w:rPr>
       </w:pPr>
       <w:r>
         <w:rPr>
           <w:rFonts w:cstheme="minorHAnsi"/>
           <w:b/>
+          <w:sz w:val="28"/>
+          <w:szCs w:val="28"/>
         </w:rPr>
         <w:t>-</w:t>
       </w:r>
       <w:r>
         <w:rPr>
           <w:rFonts w:cstheme="minorHAnsi"/>
-        </w:rPr>
-        <w:t xml:space="preserve"> Cand nu mai sunt clienti bucataria se poate inchide, daca bucataria e inchisa se poate inchide si restaurantul</w:t>
-      </w:r>
+          <w:sz w:val="28"/>
+          <w:szCs w:val="28"/>
+        </w:rPr>
+        <w:t xml:space="preserve"> </w:t>
+      </w:r>
+      <w:proofErr w:type="spellStart"/>
+      <w:r>
+        <w:rPr>
+          <w:rFonts w:cstheme="minorHAnsi"/>
+          <w:sz w:val="28"/>
+          <w:szCs w:val="28"/>
+        </w:rPr>
+        <w:t>Cand</w:t>
+      </w:r>
+      <w:proofErr w:type="spellEnd"/>
+      <w:r>
+        <w:rPr>
+          <w:rFonts w:cstheme="minorHAnsi"/>
+          <w:sz w:val="28"/>
+          <w:szCs w:val="28"/>
+        </w:rPr>
+        <w:t xml:space="preserve"> nu </w:t>
+      </w:r>
+      <w:proofErr w:type="spellStart"/>
+      <w:r>
+        <w:rPr>
+          <w:rFonts w:cstheme="minorHAnsi"/>
+          <w:sz w:val="28"/>
+          <w:szCs w:val="28"/>
+        </w:rPr>
+        <w:t>mai</w:t>
+      </w:r>
+      <w:proofErr w:type="spellEnd"/>
+      <w:r>
+        <w:rPr>
+          <w:rFonts w:cstheme="minorHAnsi"/>
+          <w:sz w:val="28"/>
+          <w:szCs w:val="28"/>
+        </w:rPr>
+        <w:t xml:space="preserve"> sunt </w:t>
+      </w:r>
+      <w:proofErr w:type="spellStart"/>
+      <w:r>
+        <w:rPr>
+          <w:rFonts w:cstheme="minorHAnsi"/>
+          <w:sz w:val="28"/>
+          <w:szCs w:val="28"/>
+        </w:rPr>
+        <w:t>clienti</w:t>
+      </w:r>
+      <w:proofErr w:type="spellEnd"/>
+      <w:r>
+        <w:rPr>
+          <w:rFonts w:cstheme="minorHAnsi"/>
+          <w:sz w:val="28"/>
+          <w:szCs w:val="28"/>
+        </w:rPr>
+        <w:t xml:space="preserve"> </w:t>
+      </w:r>
+      <w:proofErr w:type="spellStart"/>
+      <w:r>
+        <w:rPr>
+          <w:rFonts w:cstheme="minorHAnsi"/>
+          <w:sz w:val="28"/>
+          <w:szCs w:val="28"/>
+        </w:rPr>
+        <w:t>bucataria</w:t>
+      </w:r>
+      <w:proofErr w:type="spellEnd"/>
+      <w:r>
+        <w:rPr>
+          <w:rFonts w:cstheme="minorHAnsi"/>
+          <w:sz w:val="28"/>
+          <w:szCs w:val="28"/>
+        </w:rPr>
+        <w:t xml:space="preserve"> se </w:t>
+      </w:r>
+      <w:proofErr w:type="spellStart"/>
+      <w:r>
+        <w:rPr>
+          <w:rFonts w:cstheme="minorHAnsi"/>
+          <w:sz w:val="28"/>
+          <w:szCs w:val="28"/>
+        </w:rPr>
+        <w:t>poate</w:t>
+      </w:r>
+      <w:proofErr w:type="spellEnd"/>
+      <w:r>
+        <w:rPr>
+          <w:rFonts w:cstheme="minorHAnsi"/>
+          <w:sz w:val="28"/>
+          <w:szCs w:val="28"/>
+        </w:rPr>
+        <w:t xml:space="preserve"> </w:t>
+      </w:r>
+      <w:proofErr w:type="spellStart"/>
+      <w:r>
+        <w:rPr>
+          <w:rFonts w:cstheme="minorHAnsi"/>
+          <w:sz w:val="28"/>
+          <w:szCs w:val="28"/>
+        </w:rPr>
+        <w:t>inchide</w:t>
+      </w:r>
+      <w:proofErr w:type="spellEnd"/>
+      <w:r>
+        <w:rPr>
+          <w:rFonts w:cstheme="minorHAnsi"/>
+          <w:sz w:val="28"/>
+          <w:szCs w:val="28"/>
+        </w:rPr>
+        <w:t xml:space="preserve">, </w:t>
+      </w:r>
+      <w:proofErr w:type="spellStart"/>
+      <w:r>
+        <w:rPr>
+          <w:rFonts w:cstheme="minorHAnsi"/>
+          <w:sz w:val="28"/>
+          <w:szCs w:val="28"/>
+        </w:rPr>
+        <w:t>daca</w:t>
+      </w:r>
+      <w:proofErr w:type="spellEnd"/>
+      <w:r>
+        <w:rPr>
+          <w:rFonts w:cstheme="minorHAnsi"/>
+          <w:sz w:val="28"/>
+          <w:szCs w:val="28"/>
+        </w:rPr>
+        <w:t xml:space="preserve"> </w:t>
+      </w:r>
+      <w:proofErr w:type="spellStart"/>
+      <w:r>
+        <w:rPr>
+          <w:rFonts w:cstheme="minorHAnsi"/>
+          <w:sz w:val="28"/>
+          <w:szCs w:val="28"/>
+        </w:rPr>
+        <w:t>bucataria</w:t>
+      </w:r>
+      <w:proofErr w:type="spellEnd"/>
+      <w:r>
+        <w:rPr>
+          <w:rFonts w:cstheme="minorHAnsi"/>
+          <w:sz w:val="28"/>
+          <w:szCs w:val="28"/>
+        </w:rPr>
+        <w:t xml:space="preserve"> e </w:t>
+      </w:r>
+      <w:proofErr w:type="spellStart"/>
+      <w:r>
+        <w:rPr>
+          <w:rFonts w:cstheme="minorHAnsi"/>
+          <w:sz w:val="28"/>
+          <w:szCs w:val="28"/>
+        </w:rPr>
+        <w:t>inchisa</w:t>
+      </w:r>
+      <w:proofErr w:type="spellEnd"/>
+      <w:r>
+        <w:rPr>
+          <w:rFonts w:cstheme="minorHAnsi"/>
+          <w:sz w:val="28"/>
+          <w:szCs w:val="28"/>
+        </w:rPr>
+        <w:t xml:space="preserve"> se </w:t>
+      </w:r>
+      <w:proofErr w:type="spellStart"/>
+      <w:r>
+        <w:rPr>
+          <w:rFonts w:cstheme="minorHAnsi"/>
+          <w:sz w:val="28"/>
+          <w:szCs w:val="28"/>
+        </w:rPr>
+        <w:t>poate</w:t>
+      </w:r>
+      <w:proofErr w:type="spellEnd"/>
+      <w:r>
+        <w:rPr>
+          <w:rFonts w:cstheme="minorHAnsi"/>
+          <w:sz w:val="28"/>
+          <w:szCs w:val="28"/>
+        </w:rPr>
+        <w:t xml:space="preserve"> </w:t>
+      </w:r>
+      <w:proofErr w:type="spellStart"/>
+      <w:r>
+        <w:rPr>
+          <w:rFonts w:cstheme="minorHAnsi"/>
+          <w:sz w:val="28"/>
+          <w:szCs w:val="28"/>
+        </w:rPr>
+        <w:t>inchide</w:t>
+      </w:r>
+      <w:proofErr w:type="spellEnd"/>
+      <w:r>
+        <w:rPr>
+          <w:rFonts w:cstheme="minorHAnsi"/>
+          <w:sz w:val="28"/>
+          <w:szCs w:val="28"/>
+        </w:rPr>
+        <w:t xml:space="preserve"> </w:t>
+      </w:r>
+      <w:proofErr w:type="spellStart"/>
+      <w:r>
+        <w:rPr>
+          <w:rFonts w:cstheme="minorHAnsi"/>
+          <w:sz w:val="28"/>
+          <w:szCs w:val="28"/>
+        </w:rPr>
+        <w:t>si</w:t>
+      </w:r>
+      <w:proofErr w:type="spellEnd"/>
+      <w:r>
+        <w:rPr>
+          <w:rFonts w:cstheme="minorHAnsi"/>
+          <w:sz w:val="28"/>
+          <w:szCs w:val="28"/>
+        </w:rPr>
+        <w:t xml:space="preserve"> </w:t>
+      </w:r>
+      <w:proofErr w:type="spellStart"/>
+      <w:r>
+        <w:rPr>
+          <w:rFonts w:cstheme="minorHAnsi"/>
+          <w:sz w:val="28"/>
+          <w:szCs w:val="28"/>
+        </w:rPr>
+        <w:t>restaurantul</w:t>
+      </w:r>
+      <w:proofErr w:type="spellEnd"/>
     </w:p>
     <w:p>
       <w:pPr>
@@ -364,6 +1844,8 @@
         <w:jc w:val="both"/>
         <w:rPr>
           <w:rFonts w:cstheme="minorHAnsi"/>
+          <w:sz w:val="28"/>
+          <w:szCs w:val="28"/>
         </w:rPr>
       </w:pPr>
     </w:p>
@@ -381,6 +1863,8 @@
         <w:jc w:val="both"/>
         <w:rPr>
           <w:rFonts w:cstheme="minorHAnsi"/>
+          <w:sz w:val="28"/>
+          <w:szCs w:val="28"/>
         </w:rPr>
       </w:pPr>
       <w:r>
@@ -388,23 +1872,137 @@
           <w:rFonts w:cstheme="minorHAnsi"/>
           <w:b/>
           <w:bCs/>
-        </w:rPr>
-        <w:t>F00</w:t>
-      </w:r>
-      <w:r>
-        <w:rPr>
-          <w:rFonts w:cstheme="minorHAnsi"/>
-          <w:b/>
-          <w:bCs/>
-        </w:rPr>
-        <w:t xml:space="preserve">. </w:t>
-      </w:r>
-      <w:r>
-        <w:rPr>
-          <w:rFonts w:cstheme="minorHAnsi"/>
-        </w:rPr>
-        <w:t>La pornirea aplicatie se va afisa un meniu cu toate mesele</w:t>
-      </w:r>
+          <w:sz w:val="28"/>
+          <w:szCs w:val="28"/>
+        </w:rPr>
+        <w:t xml:space="preserve">F00. </w:t>
+      </w:r>
+      <w:r>
+        <w:rPr>
+          <w:rFonts w:cstheme="minorHAnsi"/>
+          <w:sz w:val="28"/>
+          <w:szCs w:val="28"/>
+        </w:rPr>
+        <w:t xml:space="preserve">La </w:t>
+      </w:r>
+      <w:proofErr w:type="spellStart"/>
+      <w:r>
+        <w:rPr>
+          <w:rFonts w:cstheme="minorHAnsi"/>
+          <w:sz w:val="28"/>
+          <w:szCs w:val="28"/>
+        </w:rPr>
+        <w:t>pornirea</w:t>
+      </w:r>
+      <w:proofErr w:type="spellEnd"/>
+      <w:r>
+        <w:rPr>
+          <w:rFonts w:cstheme="minorHAnsi"/>
+          <w:sz w:val="28"/>
+          <w:szCs w:val="28"/>
+        </w:rPr>
+        <w:t xml:space="preserve"> </w:t>
+      </w:r>
+      <w:proofErr w:type="spellStart"/>
+      <w:r>
+        <w:rPr>
+          <w:rFonts w:cstheme="minorHAnsi"/>
+          <w:sz w:val="28"/>
+          <w:szCs w:val="28"/>
+        </w:rPr>
+        <w:t>aplicatie</w:t>
+      </w:r>
+      <w:proofErr w:type="spellEnd"/>
+      <w:r>
+        <w:rPr>
+          <w:rFonts w:cstheme="minorHAnsi"/>
+          <w:sz w:val="28"/>
+          <w:szCs w:val="28"/>
+        </w:rPr>
+        <w:t xml:space="preserve"> se </w:t>
+      </w:r>
+      <w:proofErr w:type="spellStart"/>
+      <w:r>
+        <w:rPr>
+          <w:rFonts w:cstheme="minorHAnsi"/>
+          <w:sz w:val="28"/>
+          <w:szCs w:val="28"/>
+        </w:rPr>
+        <w:t>va</w:t>
+      </w:r>
+      <w:proofErr w:type="spellEnd"/>
+      <w:r>
+        <w:rPr>
+          <w:rFonts w:cstheme="minorHAnsi"/>
+          <w:sz w:val="28"/>
+          <w:szCs w:val="28"/>
+        </w:rPr>
+        <w:t xml:space="preserve"> </w:t>
+      </w:r>
+      <w:proofErr w:type="spellStart"/>
+      <w:r>
+        <w:rPr>
+          <w:rFonts w:cstheme="minorHAnsi"/>
+          <w:sz w:val="28"/>
+          <w:szCs w:val="28"/>
+        </w:rPr>
+        <w:t>afisa</w:t>
+      </w:r>
+      <w:proofErr w:type="spellEnd"/>
+      <w:r>
+        <w:rPr>
+          <w:rFonts w:cstheme="minorHAnsi"/>
+          <w:sz w:val="28"/>
+          <w:szCs w:val="28"/>
+        </w:rPr>
+        <w:t xml:space="preserve"> un </w:t>
+      </w:r>
+      <w:proofErr w:type="spellStart"/>
+      <w:r>
+        <w:rPr>
+          <w:rFonts w:cstheme="minorHAnsi"/>
+          <w:sz w:val="28"/>
+          <w:szCs w:val="28"/>
+        </w:rPr>
+        <w:t>meniu</w:t>
+      </w:r>
+      <w:proofErr w:type="spellEnd"/>
+      <w:r>
+        <w:rPr>
+          <w:rFonts w:cstheme="minorHAnsi"/>
+          <w:sz w:val="28"/>
+          <w:szCs w:val="28"/>
+        </w:rPr>
+        <w:t xml:space="preserve"> cu </w:t>
+      </w:r>
+      <w:proofErr w:type="spellStart"/>
+      <w:r>
+        <w:rPr>
+          <w:rFonts w:cstheme="minorHAnsi"/>
+          <w:sz w:val="28"/>
+          <w:szCs w:val="28"/>
+        </w:rPr>
+        <w:t>toate</w:t>
+      </w:r>
+      <w:proofErr w:type="spellEnd"/>
+      <w:r>
+        <w:rPr>
+          <w:rFonts w:cstheme="minorHAnsi"/>
+          <w:sz w:val="28"/>
+          <w:szCs w:val="28"/>
+        </w:rPr>
+        <w:t xml:space="preserve"> </w:t>
+      </w:r>
+      <w:proofErr w:type="spellStart"/>
+      <w:r>
+        <w:rPr>
+          <w:rFonts w:cstheme="minorHAnsi"/>
+          <w:sz w:val="28"/>
+          <w:szCs w:val="28"/>
+        </w:rPr>
+        <w:t>mesele</w:t>
+      </w:r>
+      <w:proofErr w:type="spellEnd"/>
     </w:p>
     <w:p>
       <w:pPr>
@@ -420,6 +2018,8 @@
         <w:jc w:val="both"/>
         <w:rPr>
           <w:rFonts w:cstheme="minorHAnsi"/>
+          <w:sz w:val="28"/>
+          <w:szCs w:val="28"/>
         </w:rPr>
       </w:pPr>
     </w:p>
@@ -437,12 +2037,16 @@
         <w:jc w:val="both"/>
         <w:rPr>
           <w:rFonts w:cstheme="minorHAnsi"/>
+          <w:sz w:val="28"/>
+          <w:szCs w:val="28"/>
         </w:rPr>
       </w:pPr>
       <w:r>
         <w:rPr>
           <w:rFonts w:cstheme="minorHAnsi"/>
           <w:b/>
+          <w:sz w:val="28"/>
+          <w:szCs w:val="28"/>
         </w:rPr>
         <w:t>F0</w:t>
       </w:r>
@@ -450,6 +2054,8 @@
         <w:rPr>
           <w:rFonts w:cstheme="minorHAnsi"/>
           <w:b/>
+          <w:sz w:val="28"/>
+          <w:szCs w:val="28"/>
         </w:rPr>
         <w:t>1</w:t>
       </w:r>
@@ -457,56 +2063,320 @@
         <w:rPr>
           <w:rFonts w:cstheme="minorHAnsi"/>
           <w:b/>
+          <w:sz w:val="28"/>
+          <w:szCs w:val="28"/>
         </w:rPr>
         <w:t>.</w:t>
       </w:r>
       <w:r>
         <w:rPr>
           <w:rFonts w:cstheme="minorHAnsi"/>
-        </w:rPr>
-        <w:t xml:space="preserve"> </w:t>
-      </w:r>
-      <w:r>
-        <w:rPr>
-          <w:rFonts w:cstheme="minorHAnsi"/>
-        </w:rPr>
-        <w:t>Pentru fiecare plata realizata se retin intr-un fisier urmatoarele deta</w:t>
-      </w:r>
-      <w:r>
-        <w:rPr>
-          <w:rFonts w:cstheme="minorHAnsi"/>
+          <w:sz w:val="28"/>
+          <w:szCs w:val="28"/>
+        </w:rPr>
+        <w:t xml:space="preserve"> </w:t>
+      </w:r>
+      <w:proofErr w:type="spellStart"/>
+      <w:r>
+        <w:rPr>
+          <w:rFonts w:cstheme="minorHAnsi"/>
+          <w:sz w:val="28"/>
+          <w:szCs w:val="28"/>
+        </w:rPr>
+        <w:t>Pentru</w:t>
+      </w:r>
+      <w:proofErr w:type="spellEnd"/>
+      <w:r>
+        <w:rPr>
+          <w:rFonts w:cstheme="minorHAnsi"/>
+          <w:sz w:val="28"/>
+          <w:szCs w:val="28"/>
+        </w:rPr>
+        <w:t xml:space="preserve"> </w:t>
+      </w:r>
+      <w:proofErr w:type="spellStart"/>
+      <w:r>
+        <w:rPr>
+          <w:rFonts w:cstheme="minorHAnsi"/>
+          <w:sz w:val="28"/>
+          <w:szCs w:val="28"/>
+        </w:rPr>
+        <w:t>fiecare</w:t>
+      </w:r>
+      <w:proofErr w:type="spellEnd"/>
+      <w:r>
+        <w:rPr>
+          <w:rFonts w:cstheme="minorHAnsi"/>
+          <w:sz w:val="28"/>
+          <w:szCs w:val="28"/>
+        </w:rPr>
+        <w:t xml:space="preserve"> </w:t>
+      </w:r>
+      <w:proofErr w:type="spellStart"/>
+      <w:r>
+        <w:rPr>
+          <w:rFonts w:cstheme="minorHAnsi"/>
+          <w:sz w:val="28"/>
+          <w:szCs w:val="28"/>
+        </w:rPr>
+        <w:t>plata</w:t>
+      </w:r>
+      <w:proofErr w:type="spellEnd"/>
+      <w:r>
+        <w:rPr>
+          <w:rFonts w:cstheme="minorHAnsi"/>
+          <w:sz w:val="28"/>
+          <w:szCs w:val="28"/>
+        </w:rPr>
+        <w:t xml:space="preserve"> </w:t>
+      </w:r>
+      <w:proofErr w:type="spellStart"/>
+      <w:r>
+        <w:rPr>
+          <w:rFonts w:cstheme="minorHAnsi"/>
+          <w:sz w:val="28"/>
+          <w:szCs w:val="28"/>
+        </w:rPr>
+        <w:t>realizata</w:t>
+      </w:r>
+      <w:proofErr w:type="spellEnd"/>
+      <w:r>
+        <w:rPr>
+          <w:rFonts w:cstheme="minorHAnsi"/>
+          <w:sz w:val="28"/>
+          <w:szCs w:val="28"/>
+        </w:rPr>
+        <w:t xml:space="preserve"> se </w:t>
+      </w:r>
+      <w:proofErr w:type="spellStart"/>
+      <w:r>
+        <w:rPr>
+          <w:rFonts w:cstheme="minorHAnsi"/>
+          <w:sz w:val="28"/>
+          <w:szCs w:val="28"/>
+        </w:rPr>
+        <w:t>retin</w:t>
+      </w:r>
+      <w:proofErr w:type="spellEnd"/>
+      <w:r>
+        <w:rPr>
+          <w:rFonts w:cstheme="minorHAnsi"/>
+          <w:sz w:val="28"/>
+          <w:szCs w:val="28"/>
+        </w:rPr>
+        <w:t xml:space="preserve"> </w:t>
+      </w:r>
+      <w:proofErr w:type="spellStart"/>
+      <w:r>
+        <w:rPr>
+          <w:rFonts w:cstheme="minorHAnsi"/>
+          <w:sz w:val="28"/>
+          <w:szCs w:val="28"/>
+        </w:rPr>
+        <w:t>intr</w:t>
+      </w:r>
+      <w:proofErr w:type="spellEnd"/>
+      <w:r>
+        <w:rPr>
+          <w:rFonts w:cstheme="minorHAnsi"/>
+          <w:sz w:val="28"/>
+          <w:szCs w:val="28"/>
+        </w:rPr>
+        <w:t xml:space="preserve">-un </w:t>
+      </w:r>
+      <w:proofErr w:type="spellStart"/>
+      <w:r>
+        <w:rPr>
+          <w:rFonts w:cstheme="minorHAnsi"/>
+          <w:sz w:val="28"/>
+          <w:szCs w:val="28"/>
+        </w:rPr>
+        <w:t>fisier</w:t>
+      </w:r>
+      <w:proofErr w:type="spellEnd"/>
+      <w:r>
+        <w:rPr>
+          <w:rFonts w:cstheme="minorHAnsi"/>
+          <w:sz w:val="28"/>
+          <w:szCs w:val="28"/>
+        </w:rPr>
+        <w:t xml:space="preserve"> </w:t>
+      </w:r>
+      <w:proofErr w:type="spellStart"/>
+      <w:r>
+        <w:rPr>
+          <w:rFonts w:cstheme="minorHAnsi"/>
+          <w:sz w:val="28"/>
+          <w:szCs w:val="28"/>
+        </w:rPr>
+        <w:t>urmatoarele</w:t>
+      </w:r>
+      <w:proofErr w:type="spellEnd"/>
+      <w:r>
+        <w:rPr>
+          <w:rFonts w:cstheme="minorHAnsi"/>
+          <w:sz w:val="28"/>
+          <w:szCs w:val="28"/>
+        </w:rPr>
+        <w:t xml:space="preserve"> </w:t>
+      </w:r>
+      <w:proofErr w:type="spellStart"/>
+      <w:r>
+        <w:rPr>
+          <w:rFonts w:cstheme="minorHAnsi"/>
+          <w:sz w:val="28"/>
+          <w:szCs w:val="28"/>
+        </w:rPr>
+        <w:t>deta</w:t>
+      </w:r>
+      <w:r>
+        <w:rPr>
+          <w:rFonts w:cstheme="minorHAnsi"/>
+          <w:sz w:val="28"/>
+          <w:szCs w:val="28"/>
         </w:rPr>
         <w:t>l</w:t>
       </w:r>
       <w:r>
         <w:rPr>
           <w:rFonts w:cstheme="minorHAnsi"/>
+          <w:sz w:val="28"/>
+          <w:szCs w:val="28"/>
         </w:rPr>
         <w:t>ii</w:t>
       </w:r>
-      <w:r>
-        <w:rPr>
-          <w:rFonts w:cstheme="minorHAnsi"/>
+      <w:proofErr w:type="spellEnd"/>
+      <w:r>
+        <w:rPr>
+          <w:rFonts w:cstheme="minorHAnsi"/>
+          <w:sz w:val="28"/>
+          <w:szCs w:val="28"/>
         </w:rPr>
         <w:t>:</w:t>
       </w:r>
       <w:r>
         <w:rPr>
           <w:rFonts w:cstheme="minorHAnsi"/>
-        </w:rPr>
-        <w:t xml:space="preserve"> masa, tip</w:t>
-      </w:r>
-      <w:r>
-        <w:rPr>
-          <w:rFonts w:cstheme="minorHAnsi"/>
+          <w:sz w:val="28"/>
+          <w:szCs w:val="28"/>
+        </w:rPr>
+        <w:t xml:space="preserve"> masa, </w:t>
+      </w:r>
+      <w:proofErr w:type="spellStart"/>
+      <w:r>
+        <w:rPr>
+          <w:rFonts w:cstheme="minorHAnsi"/>
+          <w:sz w:val="28"/>
+          <w:szCs w:val="28"/>
+        </w:rPr>
+        <w:t>tip</w:t>
+      </w:r>
+      <w:r>
+        <w:rPr>
+          <w:rFonts w:cstheme="minorHAnsi"/>
+          <w:sz w:val="28"/>
+          <w:szCs w:val="28"/>
         </w:rPr>
         <w:t>ul</w:t>
       </w:r>
-      <w:r>
-        <w:rPr>
-          <w:rFonts w:cstheme="minorHAnsi"/>
-        </w:rPr>
-        <w:t xml:space="preserve"> platii (cash sau card) si valoarea achitata.</w:t>
+      <w:proofErr w:type="spellEnd"/>
+      <w:r>
+        <w:rPr>
+          <w:rFonts w:cstheme="minorHAnsi"/>
+          <w:sz w:val="28"/>
+          <w:szCs w:val="28"/>
+        </w:rPr>
+        <w:t xml:space="preserve"> </w:t>
+      </w:r>
+      <w:proofErr w:type="spellStart"/>
+      <w:r>
+        <w:rPr>
+          <w:rFonts w:cstheme="minorHAnsi"/>
+          <w:sz w:val="28"/>
+          <w:szCs w:val="28"/>
+        </w:rPr>
+        <w:t>platii</w:t>
+      </w:r>
+      <w:proofErr w:type="spellEnd"/>
+      <w:r>
+        <w:rPr>
+          <w:rFonts w:cstheme="minorHAnsi"/>
+          <w:sz w:val="28"/>
+          <w:szCs w:val="28"/>
+        </w:rPr>
+        <w:t xml:space="preserve"> (cash </w:t>
+      </w:r>
+      <w:proofErr w:type="spellStart"/>
+      <w:r>
+        <w:rPr>
+          <w:rFonts w:cstheme="minorHAnsi"/>
+          <w:sz w:val="28"/>
+          <w:szCs w:val="28"/>
+        </w:rPr>
+        <w:t>sau</w:t>
+      </w:r>
+      <w:proofErr w:type="spellEnd"/>
+      <w:r>
+        <w:rPr>
+          <w:rFonts w:cstheme="minorHAnsi"/>
+          <w:sz w:val="28"/>
+          <w:szCs w:val="28"/>
+        </w:rPr>
+        <w:t xml:space="preserve"> card) </w:t>
+      </w:r>
+      <w:proofErr w:type="spellStart"/>
+      <w:r>
+        <w:rPr>
+          <w:rFonts w:cstheme="minorHAnsi"/>
+          <w:sz w:val="28"/>
+          <w:szCs w:val="28"/>
+        </w:rPr>
+        <w:t>si</w:t>
+      </w:r>
+      <w:proofErr w:type="spellEnd"/>
+      <w:r>
+        <w:rPr>
+          <w:rFonts w:cstheme="minorHAnsi"/>
+          <w:sz w:val="28"/>
+          <w:szCs w:val="28"/>
+        </w:rPr>
+        <w:t xml:space="preserve"> </w:t>
+      </w:r>
+      <w:proofErr w:type="spellStart"/>
+      <w:r>
+        <w:rPr>
+          <w:rFonts w:cstheme="minorHAnsi"/>
+          <w:sz w:val="28"/>
+          <w:szCs w:val="28"/>
+        </w:rPr>
+        <w:t>valoarea</w:t>
+      </w:r>
+      <w:proofErr w:type="spellEnd"/>
+      <w:r>
+        <w:rPr>
+          <w:rFonts w:cstheme="minorHAnsi"/>
+          <w:sz w:val="28"/>
+          <w:szCs w:val="28"/>
+        </w:rPr>
+        <w:t xml:space="preserve"> </w:t>
+      </w:r>
+      <w:proofErr w:type="spellStart"/>
+      <w:r>
+        <w:rPr>
+          <w:rFonts w:cstheme="minorHAnsi"/>
+          <w:sz w:val="28"/>
+          <w:szCs w:val="28"/>
+        </w:rPr>
+        <w:t>achitata</w:t>
+      </w:r>
+      <w:proofErr w:type="spellEnd"/>
+      <w:r>
+        <w:rPr>
+          <w:rFonts w:cstheme="minorHAnsi"/>
+          <w:sz w:val="28"/>
+          <w:szCs w:val="28"/>
+        </w:rPr>
+        <w:t>.</w:t>
       </w:r>
     </w:p>
     <w:p>
@@ -523,6 +2393,8 @@
         <w:jc w:val="both"/>
         <w:rPr>
           <w:rFonts w:cstheme="minorHAnsi"/>
+          <w:sz w:val="28"/>
+          <w:szCs w:val="28"/>
         </w:rPr>
       </w:pPr>
     </w:p>
@@ -540,34 +2412,160 @@
         <w:jc w:val="both"/>
         <w:rPr>
           <w:rFonts w:cstheme="minorHAnsi"/>
+          <w:sz w:val="28"/>
+          <w:szCs w:val="28"/>
         </w:rPr>
       </w:pPr>
       <w:r>
         <w:rPr>
           <w:rFonts w:cstheme="minorHAnsi"/>
           <w:b/>
+          <w:sz w:val="28"/>
+          <w:szCs w:val="28"/>
         </w:rPr>
         <w:t>-</w:t>
       </w:r>
-      <w:bookmarkStart w:id="0" w:name="_GoBack"/>
-      <w:bookmarkEnd w:id="0"/>
-      <w:r>
-        <w:rPr>
-          <w:rFonts w:cstheme="minorHAnsi"/>
-        </w:rPr>
-        <w:t xml:space="preserve"> O masa poate fi eliberata la cere</w:t>
-      </w:r>
-      <w:r>
-        <w:rPr>
-          <w:rFonts w:cstheme="minorHAnsi"/>
+      <w:r>
+        <w:rPr>
+          <w:rFonts w:cstheme="minorHAnsi"/>
+          <w:sz w:val="28"/>
+          <w:szCs w:val="28"/>
+        </w:rPr>
+        <w:t xml:space="preserve"> O masa </w:t>
+      </w:r>
+      <w:proofErr w:type="spellStart"/>
+      <w:r>
+        <w:rPr>
+          <w:rFonts w:cstheme="minorHAnsi"/>
+          <w:sz w:val="28"/>
+          <w:szCs w:val="28"/>
+        </w:rPr>
+        <w:t>poate</w:t>
+      </w:r>
+      <w:proofErr w:type="spellEnd"/>
+      <w:r>
+        <w:rPr>
+          <w:rFonts w:cstheme="minorHAnsi"/>
+          <w:sz w:val="28"/>
+          <w:szCs w:val="28"/>
+        </w:rPr>
+        <w:t xml:space="preserve"> fi </w:t>
+      </w:r>
+      <w:proofErr w:type="spellStart"/>
+      <w:r>
+        <w:rPr>
+          <w:rFonts w:cstheme="minorHAnsi"/>
+          <w:sz w:val="28"/>
+          <w:szCs w:val="28"/>
+        </w:rPr>
+        <w:t>eliberata</w:t>
+      </w:r>
+      <w:proofErr w:type="spellEnd"/>
+      <w:r>
+        <w:rPr>
+          <w:rFonts w:cstheme="minorHAnsi"/>
+          <w:sz w:val="28"/>
+          <w:szCs w:val="28"/>
+        </w:rPr>
+        <w:t xml:space="preserve"> la </w:t>
+      </w:r>
+      <w:proofErr w:type="spellStart"/>
+      <w:r>
+        <w:rPr>
+          <w:rFonts w:cstheme="minorHAnsi"/>
+          <w:sz w:val="28"/>
+          <w:szCs w:val="28"/>
+        </w:rPr>
+        <w:t>cere</w:t>
+      </w:r>
+      <w:r>
+        <w:rPr>
+          <w:rFonts w:cstheme="minorHAnsi"/>
+          <w:sz w:val="28"/>
+          <w:szCs w:val="28"/>
         </w:rPr>
         <w:t>re</w:t>
       </w:r>
-      <w:r>
-        <w:rPr>
-          <w:rFonts w:cstheme="minorHAnsi"/>
-        </w:rPr>
-        <w:t>, doar dupa achitarea comenzii.</w:t>
+      <w:proofErr w:type="spellEnd"/>
+      <w:r>
+        <w:rPr>
+          <w:rFonts w:cstheme="minorHAnsi"/>
+          <w:sz w:val="28"/>
+          <w:szCs w:val="28"/>
+        </w:rPr>
+        <w:t xml:space="preserve">, </w:t>
+      </w:r>
+      <w:proofErr w:type="spellStart"/>
+      <w:r>
+        <w:rPr>
+          <w:rFonts w:cstheme="minorHAnsi"/>
+          <w:sz w:val="28"/>
+          <w:szCs w:val="28"/>
+        </w:rPr>
+        <w:t>doar</w:t>
+      </w:r>
+      <w:proofErr w:type="spellEnd"/>
+      <w:r>
+        <w:rPr>
+          <w:rFonts w:cstheme="minorHAnsi"/>
+          <w:sz w:val="28"/>
+          <w:szCs w:val="28"/>
+        </w:rPr>
+        <w:t xml:space="preserve"> </w:t>
+      </w:r>
+      <w:proofErr w:type="spellStart"/>
+      <w:r>
+        <w:rPr>
+          <w:rFonts w:cstheme="minorHAnsi"/>
+          <w:sz w:val="28"/>
+          <w:szCs w:val="28"/>
+        </w:rPr>
+        <w:t>dupa</w:t>
+      </w:r>
+      <w:proofErr w:type="spellEnd"/>
+      <w:r>
+        <w:rPr>
+          <w:rFonts w:cstheme="minorHAnsi"/>
+          <w:sz w:val="28"/>
+          <w:szCs w:val="28"/>
+        </w:rPr>
+        <w:t xml:space="preserve"> </w:t>
+      </w:r>
+      <w:proofErr w:type="spellStart"/>
+      <w:r>
+        <w:rPr>
+          <w:rFonts w:cstheme="minorHAnsi"/>
+          <w:sz w:val="28"/>
+          <w:szCs w:val="28"/>
+        </w:rPr>
+        <w:t>achitarea</w:t>
+      </w:r>
+      <w:proofErr w:type="spellEnd"/>
+      <w:r>
+        <w:rPr>
+          <w:rFonts w:cstheme="minorHAnsi"/>
+          <w:sz w:val="28"/>
+          <w:szCs w:val="28"/>
+        </w:rPr>
+        <w:t xml:space="preserve"> </w:t>
+      </w:r>
+      <w:proofErr w:type="spellStart"/>
+      <w:r>
+        <w:rPr>
+          <w:rFonts w:cstheme="minorHAnsi"/>
+          <w:sz w:val="28"/>
+          <w:szCs w:val="28"/>
+        </w:rPr>
+        <w:t>comenzii</w:t>
+      </w:r>
+      <w:proofErr w:type="spellEnd"/>
+      <w:r>
+        <w:rPr>
+          <w:rFonts w:cstheme="minorHAnsi"/>
+          <w:sz w:val="28"/>
+          <w:szCs w:val="28"/>
+        </w:rPr>
+        <w:t>.</w:t>
       </w:r>
     </w:p>
     <w:p>
@@ -584,6 +2582,8 @@
         <w:jc w:val="both"/>
         <w:rPr>
           <w:rFonts w:cstheme="minorHAnsi"/>
+          <w:sz w:val="28"/>
+          <w:szCs w:val="28"/>
         </w:rPr>
       </w:pPr>
     </w:p>
@@ -601,20 +2601,258 @@
         <w:jc w:val="both"/>
         <w:rPr>
           <w:rFonts w:cstheme="minorHAnsi"/>
+          <w:sz w:val="28"/>
+          <w:szCs w:val="28"/>
         </w:rPr>
       </w:pPr>
       <w:r>
         <w:rPr>
           <w:rFonts w:cstheme="minorHAnsi"/>
           <w:b/>
+          <w:sz w:val="28"/>
+          <w:szCs w:val="28"/>
         </w:rPr>
         <w:t>-</w:t>
       </w:r>
       <w:r>
         <w:rPr>
           <w:rFonts w:cstheme="minorHAnsi"/>
-        </w:rPr>
-        <w:t xml:space="preserve"> Bucataria unde se alfa maestrul pizzar se poate inchide doar daca nu mai exista clienti.</w:t>
+          <w:sz w:val="28"/>
+          <w:szCs w:val="28"/>
+        </w:rPr>
+        <w:t xml:space="preserve"> </w:t>
+      </w:r>
+      <w:proofErr w:type="spellStart"/>
+      <w:r>
+        <w:rPr>
+          <w:rFonts w:cstheme="minorHAnsi"/>
+          <w:sz w:val="28"/>
+          <w:szCs w:val="28"/>
+        </w:rPr>
+        <w:t>Bucataria</w:t>
+      </w:r>
+      <w:proofErr w:type="spellEnd"/>
+      <w:r>
+        <w:rPr>
+          <w:rFonts w:cstheme="minorHAnsi"/>
+          <w:sz w:val="28"/>
+          <w:szCs w:val="28"/>
+        </w:rPr>
+        <w:t xml:space="preserve"> </w:t>
+      </w:r>
+      <w:proofErr w:type="spellStart"/>
+      <w:r>
+        <w:rPr>
+          <w:rFonts w:cstheme="minorHAnsi"/>
+          <w:sz w:val="28"/>
+          <w:szCs w:val="28"/>
+        </w:rPr>
+        <w:t>unde</w:t>
+      </w:r>
+      <w:proofErr w:type="spellEnd"/>
+      <w:r>
+        <w:rPr>
+          <w:rFonts w:cstheme="minorHAnsi"/>
+          <w:sz w:val="28"/>
+          <w:szCs w:val="28"/>
+        </w:rPr>
+        <w:t xml:space="preserve"> se </w:t>
+      </w:r>
+      <w:proofErr w:type="spellStart"/>
+      <w:r>
+        <w:rPr>
+          <w:rFonts w:cstheme="minorHAnsi"/>
+          <w:sz w:val="28"/>
+          <w:szCs w:val="28"/>
+        </w:rPr>
+        <w:t>a</w:t>
+      </w:r>
+      <w:r>
+        <w:rPr>
+          <w:rFonts w:cstheme="minorHAnsi"/>
+          <w:sz w:val="28"/>
+          <w:szCs w:val="28"/>
+        </w:rPr>
+        <w:t>fl</w:t>
+      </w:r>
+      <w:r>
+        <w:rPr>
+          <w:rFonts w:cstheme="minorHAnsi"/>
+          <w:sz w:val="28"/>
+          <w:szCs w:val="28"/>
+        </w:rPr>
+        <w:t>a</w:t>
+      </w:r>
+      <w:proofErr w:type="spellEnd"/>
+      <w:r>
+        <w:rPr>
+          <w:rFonts w:cstheme="minorHAnsi"/>
+          <w:sz w:val="28"/>
+          <w:szCs w:val="28"/>
+        </w:rPr>
+        <w:t xml:space="preserve"> </w:t>
+      </w:r>
+      <w:proofErr w:type="spellStart"/>
+      <w:r>
+        <w:rPr>
+          <w:rFonts w:cstheme="minorHAnsi"/>
+          <w:sz w:val="28"/>
+          <w:szCs w:val="28"/>
+        </w:rPr>
+        <w:t>maestrul</w:t>
+      </w:r>
+      <w:proofErr w:type="spellEnd"/>
+      <w:r>
+        <w:rPr>
+          <w:rFonts w:cstheme="minorHAnsi"/>
+          <w:sz w:val="28"/>
+          <w:szCs w:val="28"/>
+        </w:rPr>
+        <w:t xml:space="preserve"> </w:t>
+      </w:r>
+      <w:proofErr w:type="spellStart"/>
+      <w:r>
+        <w:rPr>
+          <w:rFonts w:cstheme="minorHAnsi"/>
+          <w:sz w:val="28"/>
+          <w:szCs w:val="28"/>
+        </w:rPr>
+        <w:t>pizzar</w:t>
+      </w:r>
+      <w:proofErr w:type="spellEnd"/>
+      <w:r>
+        <w:rPr>
+          <w:rFonts w:cstheme="minorHAnsi"/>
+          <w:sz w:val="28"/>
+          <w:szCs w:val="28"/>
+        </w:rPr>
+        <w:t xml:space="preserve"> se </w:t>
+      </w:r>
+      <w:proofErr w:type="spellStart"/>
+      <w:r>
+        <w:rPr>
+          <w:rFonts w:cstheme="minorHAnsi"/>
+          <w:sz w:val="28"/>
+          <w:szCs w:val="28"/>
+        </w:rPr>
+        <w:t>poate</w:t>
+      </w:r>
+      <w:proofErr w:type="spellEnd"/>
+      <w:r>
+        <w:rPr>
+          <w:rFonts w:cstheme="minorHAnsi"/>
+          <w:sz w:val="28"/>
+          <w:szCs w:val="28"/>
+        </w:rPr>
+        <w:t xml:space="preserve"> </w:t>
+      </w:r>
+      <w:proofErr w:type="spellStart"/>
+      <w:r>
+        <w:rPr>
+          <w:rFonts w:cstheme="minorHAnsi"/>
+          <w:sz w:val="28"/>
+          <w:szCs w:val="28"/>
+        </w:rPr>
+        <w:t>inchide</w:t>
+      </w:r>
+      <w:proofErr w:type="spellEnd"/>
+      <w:r>
+        <w:rPr>
+          <w:rFonts w:cstheme="minorHAnsi"/>
+          <w:sz w:val="28"/>
+          <w:szCs w:val="28"/>
+        </w:rPr>
+        <w:t xml:space="preserve"> </w:t>
+      </w:r>
+      <w:proofErr w:type="spellStart"/>
+      <w:r>
+        <w:rPr>
+          <w:rFonts w:cstheme="minorHAnsi"/>
+          <w:sz w:val="28"/>
+          <w:szCs w:val="28"/>
+        </w:rPr>
+        <w:t>doar</w:t>
+      </w:r>
+      <w:proofErr w:type="spellEnd"/>
+      <w:r>
+        <w:rPr>
+          <w:rFonts w:cstheme="minorHAnsi"/>
+          <w:sz w:val="28"/>
+          <w:szCs w:val="28"/>
+        </w:rPr>
+        <w:t xml:space="preserve"> </w:t>
+      </w:r>
+      <w:proofErr w:type="spellStart"/>
+      <w:r>
+        <w:rPr>
+          <w:rFonts w:cstheme="minorHAnsi"/>
+          <w:sz w:val="28"/>
+          <w:szCs w:val="28"/>
+        </w:rPr>
+        <w:t>daca</w:t>
+      </w:r>
+      <w:proofErr w:type="spellEnd"/>
+      <w:r>
+        <w:rPr>
+          <w:rFonts w:cstheme="minorHAnsi"/>
+          <w:sz w:val="28"/>
+          <w:szCs w:val="28"/>
+        </w:rPr>
+        <w:t xml:space="preserve"> nu </w:t>
+      </w:r>
+      <w:proofErr w:type="spellStart"/>
+      <w:r>
+        <w:rPr>
+          <w:rFonts w:cstheme="minorHAnsi"/>
+          <w:sz w:val="28"/>
+          <w:szCs w:val="28"/>
+        </w:rPr>
+        <w:t>mai</w:t>
+      </w:r>
+      <w:proofErr w:type="spellEnd"/>
+      <w:r>
+        <w:rPr>
+          <w:rFonts w:cstheme="minorHAnsi"/>
+          <w:sz w:val="28"/>
+          <w:szCs w:val="28"/>
+        </w:rPr>
+        <w:t xml:space="preserve"> </w:t>
+      </w:r>
+      <w:proofErr w:type="spellStart"/>
+      <w:r>
+        <w:rPr>
+          <w:rFonts w:cstheme="minorHAnsi"/>
+          <w:sz w:val="28"/>
+          <w:szCs w:val="28"/>
+        </w:rPr>
+        <w:t>exista</w:t>
+      </w:r>
+      <w:proofErr w:type="spellEnd"/>
+      <w:r>
+        <w:rPr>
+          <w:rFonts w:cstheme="minorHAnsi"/>
+          <w:sz w:val="28"/>
+          <w:szCs w:val="28"/>
+        </w:rPr>
+        <w:t xml:space="preserve"> </w:t>
+      </w:r>
+      <w:proofErr w:type="spellStart"/>
+      <w:r>
+        <w:rPr>
+          <w:rFonts w:cstheme="minorHAnsi"/>
+          <w:sz w:val="28"/>
+          <w:szCs w:val="28"/>
+        </w:rPr>
+        <w:t>clienti</w:t>
+      </w:r>
+      <w:proofErr w:type="spellEnd"/>
+      <w:r>
+        <w:rPr>
+          <w:rFonts w:cstheme="minorHAnsi"/>
+          <w:sz w:val="28"/>
+          <w:szCs w:val="28"/>
+        </w:rPr>
+        <w:t>.</w:t>
       </w:r>
     </w:p>
     <w:p>
@@ -631,6 +2869,8 @@
         <w:jc w:val="both"/>
         <w:rPr>
           <w:rFonts w:cstheme="minorHAnsi"/>
+          <w:sz w:val="28"/>
+          <w:szCs w:val="28"/>
         </w:rPr>
       </w:pPr>
     </w:p>
@@ -648,44 +2888,238 @@
         <w:jc w:val="both"/>
         <w:rPr>
           <w:rFonts w:cstheme="minorHAnsi"/>
+          <w:sz w:val="28"/>
+          <w:szCs w:val="28"/>
         </w:rPr>
       </w:pPr>
       <w:r>
         <w:rPr>
           <w:rFonts w:cstheme="minorHAnsi"/>
           <w:b/>
+          <w:sz w:val="28"/>
+          <w:szCs w:val="28"/>
         </w:rPr>
         <w:t>-</w:t>
       </w:r>
       <w:r>
         <w:rPr>
           <w:rFonts w:cstheme="minorHAnsi"/>
-        </w:rPr>
-        <w:t xml:space="preserve"> Restaurantul </w:t>
-      </w:r>
-      <w:r>
-        <w:rPr>
-          <w:rFonts w:cstheme="minorHAnsi"/>
+          <w:sz w:val="28"/>
+          <w:szCs w:val="28"/>
+        </w:rPr>
+        <w:t xml:space="preserve"> </w:t>
+      </w:r>
+      <w:proofErr w:type="spellStart"/>
+      <w:r>
+        <w:rPr>
+          <w:rFonts w:cstheme="minorHAnsi"/>
+          <w:sz w:val="28"/>
+          <w:szCs w:val="28"/>
+        </w:rPr>
+        <w:t>Restaurantul</w:t>
+      </w:r>
+      <w:proofErr w:type="spellEnd"/>
+      <w:r>
+        <w:rPr>
+          <w:rFonts w:cstheme="minorHAnsi"/>
+          <w:sz w:val="28"/>
+          <w:szCs w:val="28"/>
+        </w:rPr>
+        <w:t xml:space="preserve"> </w:t>
+      </w:r>
+      <w:r>
+        <w:rPr>
+          <w:rFonts w:cstheme="minorHAnsi"/>
+          <w:sz w:val="28"/>
+          <w:szCs w:val="28"/>
         </w:rPr>
         <w:t>s</w:t>
       </w:r>
       <w:r>
         <w:rPr>
           <w:rFonts w:cstheme="minorHAnsi"/>
-        </w:rPr>
-        <w:t>e poate inchide doar daca nu sunt clienti si bucata</w:t>
-      </w:r>
-      <w:r>
-        <w:rPr>
-          <w:rFonts w:cstheme="minorHAnsi"/>
+          <w:sz w:val="28"/>
+          <w:szCs w:val="28"/>
+        </w:rPr>
+        <w:t xml:space="preserve">e </w:t>
+      </w:r>
+      <w:proofErr w:type="spellStart"/>
+      <w:r>
+        <w:rPr>
+          <w:rFonts w:cstheme="minorHAnsi"/>
+          <w:sz w:val="28"/>
+          <w:szCs w:val="28"/>
+        </w:rPr>
+        <w:t>poate</w:t>
+      </w:r>
+      <w:proofErr w:type="spellEnd"/>
+      <w:r>
+        <w:rPr>
+          <w:rFonts w:cstheme="minorHAnsi"/>
+          <w:sz w:val="28"/>
+          <w:szCs w:val="28"/>
+        </w:rPr>
+        <w:t xml:space="preserve"> </w:t>
+      </w:r>
+      <w:proofErr w:type="spellStart"/>
+      <w:r>
+        <w:rPr>
+          <w:rFonts w:cstheme="minorHAnsi"/>
+          <w:sz w:val="28"/>
+          <w:szCs w:val="28"/>
+        </w:rPr>
+        <w:t>inchide</w:t>
+      </w:r>
+      <w:proofErr w:type="spellEnd"/>
+      <w:r>
+        <w:rPr>
+          <w:rFonts w:cstheme="minorHAnsi"/>
+          <w:sz w:val="28"/>
+          <w:szCs w:val="28"/>
+        </w:rPr>
+        <w:t xml:space="preserve"> </w:t>
+      </w:r>
+      <w:proofErr w:type="spellStart"/>
+      <w:r>
+        <w:rPr>
+          <w:rFonts w:cstheme="minorHAnsi"/>
+          <w:sz w:val="28"/>
+          <w:szCs w:val="28"/>
+        </w:rPr>
+        <w:t>doar</w:t>
+      </w:r>
+      <w:proofErr w:type="spellEnd"/>
+      <w:r>
+        <w:rPr>
+          <w:rFonts w:cstheme="minorHAnsi"/>
+          <w:sz w:val="28"/>
+          <w:szCs w:val="28"/>
+        </w:rPr>
+        <w:t xml:space="preserve"> </w:t>
+      </w:r>
+      <w:proofErr w:type="spellStart"/>
+      <w:r>
+        <w:rPr>
+          <w:rFonts w:cstheme="minorHAnsi"/>
+          <w:sz w:val="28"/>
+          <w:szCs w:val="28"/>
+        </w:rPr>
+        <w:t>daca</w:t>
+      </w:r>
+      <w:proofErr w:type="spellEnd"/>
+      <w:r>
+        <w:rPr>
+          <w:rFonts w:cstheme="minorHAnsi"/>
+          <w:sz w:val="28"/>
+          <w:szCs w:val="28"/>
+        </w:rPr>
+        <w:t xml:space="preserve"> nu sunt </w:t>
+      </w:r>
+      <w:proofErr w:type="spellStart"/>
+      <w:r>
+        <w:rPr>
+          <w:rFonts w:cstheme="minorHAnsi"/>
+          <w:sz w:val="28"/>
+          <w:szCs w:val="28"/>
+        </w:rPr>
+        <w:t>clienti</w:t>
+      </w:r>
+      <w:proofErr w:type="spellEnd"/>
+      <w:r>
+        <w:rPr>
+          <w:rFonts w:cstheme="minorHAnsi"/>
+          <w:sz w:val="28"/>
+          <w:szCs w:val="28"/>
+        </w:rPr>
+        <w:t xml:space="preserve"> </w:t>
+      </w:r>
+      <w:proofErr w:type="spellStart"/>
+      <w:r>
+        <w:rPr>
+          <w:rFonts w:cstheme="minorHAnsi"/>
+          <w:sz w:val="28"/>
+          <w:szCs w:val="28"/>
+        </w:rPr>
+        <w:t>si</w:t>
+      </w:r>
+      <w:proofErr w:type="spellEnd"/>
+      <w:r>
+        <w:rPr>
+          <w:rFonts w:cstheme="minorHAnsi"/>
+          <w:sz w:val="28"/>
+          <w:szCs w:val="28"/>
+        </w:rPr>
+        <w:t xml:space="preserve"> </w:t>
+      </w:r>
+      <w:proofErr w:type="spellStart"/>
+      <w:r>
+        <w:rPr>
+          <w:rFonts w:cstheme="minorHAnsi"/>
+          <w:sz w:val="28"/>
+          <w:szCs w:val="28"/>
+        </w:rPr>
+        <w:t>bucata</w:t>
+      </w:r>
+      <w:r>
+        <w:rPr>
+          <w:rFonts w:cstheme="minorHAnsi"/>
+          <w:sz w:val="28"/>
+          <w:szCs w:val="28"/>
         </w:rPr>
         <w:t>r</w:t>
       </w:r>
       <w:r>
         <w:rPr>
           <w:rFonts w:cstheme="minorHAnsi"/>
-        </w:rPr>
-        <w:t>ia este inchisa.</w:t>
+          <w:sz w:val="28"/>
+          <w:szCs w:val="28"/>
+        </w:rPr>
+        <w:t>ia</w:t>
+      </w:r>
+      <w:proofErr w:type="spellEnd"/>
+      <w:r>
+        <w:rPr>
+          <w:rFonts w:cstheme="minorHAnsi"/>
+          <w:sz w:val="28"/>
+          <w:szCs w:val="28"/>
+        </w:rPr>
+        <w:t xml:space="preserve"> </w:t>
+      </w:r>
+      <w:proofErr w:type="spellStart"/>
+      <w:r>
+        <w:rPr>
+          <w:rFonts w:cstheme="minorHAnsi"/>
+          <w:sz w:val="28"/>
+          <w:szCs w:val="28"/>
+        </w:rPr>
+        <w:t>este</w:t>
+      </w:r>
+      <w:proofErr w:type="spellEnd"/>
+      <w:r>
+        <w:rPr>
+          <w:rFonts w:cstheme="minorHAnsi"/>
+          <w:sz w:val="28"/>
+          <w:szCs w:val="28"/>
+        </w:rPr>
+        <w:t xml:space="preserve"> </w:t>
+      </w:r>
+      <w:proofErr w:type="spellStart"/>
+      <w:r>
+        <w:rPr>
+          <w:rFonts w:cstheme="minorHAnsi"/>
+          <w:sz w:val="28"/>
+          <w:szCs w:val="28"/>
+        </w:rPr>
+        <w:t>inchisa</w:t>
+      </w:r>
+      <w:proofErr w:type="spellEnd"/>
+      <w:r>
+        <w:rPr>
+          <w:rFonts w:cstheme="minorHAnsi"/>
+          <w:sz w:val="28"/>
+          <w:szCs w:val="28"/>
+        </w:rPr>
+        <w:t>.</w:t>
       </w:r>
     </w:p>
     <w:p>
@@ -703,6 +3137,8 @@
         <w:rPr>
           <w:rFonts w:cstheme="minorHAnsi"/>
           <w:b/>
+          <w:sz w:val="28"/>
+          <w:szCs w:val="28"/>
         </w:rPr>
       </w:pPr>
     </w:p>
@@ -720,12 +3156,16 @@
         <w:jc w:val="both"/>
         <w:rPr>
           <w:rFonts w:cstheme="minorHAnsi"/>
+          <w:sz w:val="28"/>
+          <w:szCs w:val="28"/>
         </w:rPr>
       </w:pPr>
       <w:r>
         <w:rPr>
           <w:rFonts w:cstheme="minorHAnsi"/>
           <w:b/>
+          <w:sz w:val="28"/>
+          <w:szCs w:val="28"/>
         </w:rPr>
         <w:t>F0</w:t>
       </w:r>
@@ -733,6 +3173,8 @@
         <w:rPr>
           <w:rFonts w:cstheme="minorHAnsi"/>
           <w:b/>
+          <w:sz w:val="28"/>
+          <w:szCs w:val="28"/>
         </w:rPr>
         <w:t>2</w:t>
       </w:r>
@@ -740,20 +3182,216 @@
         <w:rPr>
           <w:rFonts w:cstheme="minorHAnsi"/>
           <w:b/>
+          <w:sz w:val="28"/>
+          <w:szCs w:val="28"/>
         </w:rPr>
         <w:t>.</w:t>
       </w:r>
       <w:r>
         <w:rPr>
           <w:rFonts w:cstheme="minorHAnsi"/>
-        </w:rPr>
-        <w:t xml:space="preserve"> </w:t>
-      </w:r>
-      <w:r>
-        <w:rPr>
-          <w:rFonts w:cstheme="minorHAnsi"/>
-        </w:rPr>
-        <w:t>Plasare comanda: chelnerul alege tipul de pizza din meniu si cantitatea, se trimite comanda la bucatarie.</w:t>
+          <w:sz w:val="28"/>
+          <w:szCs w:val="28"/>
+        </w:rPr>
+        <w:t xml:space="preserve"> </w:t>
+      </w:r>
+      <w:proofErr w:type="spellStart"/>
+      <w:r>
+        <w:rPr>
+          <w:rFonts w:cstheme="minorHAnsi"/>
+          <w:sz w:val="28"/>
+          <w:szCs w:val="28"/>
+        </w:rPr>
+        <w:t>Plasare</w:t>
+      </w:r>
+      <w:proofErr w:type="spellEnd"/>
+      <w:r>
+        <w:rPr>
+          <w:rFonts w:cstheme="minorHAnsi"/>
+          <w:sz w:val="28"/>
+          <w:szCs w:val="28"/>
+        </w:rPr>
+        <w:t xml:space="preserve"> </w:t>
+      </w:r>
+      <w:proofErr w:type="spellStart"/>
+      <w:r>
+        <w:rPr>
+          <w:rFonts w:cstheme="minorHAnsi"/>
+          <w:sz w:val="28"/>
+          <w:szCs w:val="28"/>
+        </w:rPr>
+        <w:t>comanda</w:t>
+      </w:r>
+      <w:proofErr w:type="spellEnd"/>
+      <w:r>
+        <w:rPr>
+          <w:rFonts w:cstheme="minorHAnsi"/>
+          <w:sz w:val="28"/>
+          <w:szCs w:val="28"/>
+        </w:rPr>
+        <w:t xml:space="preserve">: </w:t>
+      </w:r>
+      <w:proofErr w:type="spellStart"/>
+      <w:r>
+        <w:rPr>
+          <w:rFonts w:cstheme="minorHAnsi"/>
+          <w:sz w:val="28"/>
+          <w:szCs w:val="28"/>
+        </w:rPr>
+        <w:t>chelnerul</w:t>
+      </w:r>
+      <w:proofErr w:type="spellEnd"/>
+      <w:r>
+        <w:rPr>
+          <w:rFonts w:cstheme="minorHAnsi"/>
+          <w:sz w:val="28"/>
+          <w:szCs w:val="28"/>
+        </w:rPr>
+        <w:t xml:space="preserve"> </w:t>
+      </w:r>
+      <w:proofErr w:type="spellStart"/>
+      <w:r>
+        <w:rPr>
+          <w:rFonts w:cstheme="minorHAnsi"/>
+          <w:sz w:val="28"/>
+          <w:szCs w:val="28"/>
+        </w:rPr>
+        <w:t>alege</w:t>
+      </w:r>
+      <w:proofErr w:type="spellEnd"/>
+      <w:r>
+        <w:rPr>
+          <w:rFonts w:cstheme="minorHAnsi"/>
+          <w:sz w:val="28"/>
+          <w:szCs w:val="28"/>
+        </w:rPr>
+        <w:t xml:space="preserve"> </w:t>
+      </w:r>
+      <w:proofErr w:type="spellStart"/>
+      <w:r>
+        <w:rPr>
+          <w:rFonts w:cstheme="minorHAnsi"/>
+          <w:sz w:val="28"/>
+          <w:szCs w:val="28"/>
+        </w:rPr>
+        <w:t>tipul</w:t>
+      </w:r>
+      <w:proofErr w:type="spellEnd"/>
+      <w:r>
+        <w:rPr>
+          <w:rFonts w:cstheme="minorHAnsi"/>
+          <w:sz w:val="28"/>
+          <w:szCs w:val="28"/>
+        </w:rPr>
+        <w:t xml:space="preserve"> de pizza din </w:t>
+      </w:r>
+      <w:proofErr w:type="spellStart"/>
+      <w:r>
+        <w:rPr>
+          <w:rFonts w:cstheme="minorHAnsi"/>
+          <w:sz w:val="28"/>
+          <w:szCs w:val="28"/>
+        </w:rPr>
+        <w:t>meniu</w:t>
+      </w:r>
+      <w:proofErr w:type="spellEnd"/>
+      <w:r>
+        <w:rPr>
+          <w:rFonts w:cstheme="minorHAnsi"/>
+          <w:sz w:val="28"/>
+          <w:szCs w:val="28"/>
+        </w:rPr>
+        <w:t xml:space="preserve"> </w:t>
+      </w:r>
+      <w:proofErr w:type="spellStart"/>
+      <w:r>
+        <w:rPr>
+          <w:rFonts w:cstheme="minorHAnsi"/>
+          <w:sz w:val="28"/>
+          <w:szCs w:val="28"/>
+        </w:rPr>
+        <w:t>si</w:t>
+      </w:r>
+      <w:proofErr w:type="spellEnd"/>
+      <w:r>
+        <w:rPr>
+          <w:rFonts w:cstheme="minorHAnsi"/>
+          <w:sz w:val="28"/>
+          <w:szCs w:val="28"/>
+        </w:rPr>
+        <w:t xml:space="preserve"> </w:t>
+      </w:r>
+      <w:proofErr w:type="spellStart"/>
+      <w:r>
+        <w:rPr>
+          <w:rFonts w:cstheme="minorHAnsi"/>
+          <w:sz w:val="28"/>
+          <w:szCs w:val="28"/>
+        </w:rPr>
+        <w:t>cantitatea</w:t>
+      </w:r>
+      <w:proofErr w:type="spellEnd"/>
+      <w:r>
+        <w:rPr>
+          <w:rFonts w:cstheme="minorHAnsi"/>
+          <w:sz w:val="28"/>
+          <w:szCs w:val="28"/>
+        </w:rPr>
+        <w:t xml:space="preserve">, se </w:t>
+      </w:r>
+      <w:proofErr w:type="spellStart"/>
+      <w:r>
+        <w:rPr>
+          <w:rFonts w:cstheme="minorHAnsi"/>
+          <w:sz w:val="28"/>
+          <w:szCs w:val="28"/>
+        </w:rPr>
+        <w:t>trimite</w:t>
+      </w:r>
+      <w:proofErr w:type="spellEnd"/>
+      <w:r>
+        <w:rPr>
+          <w:rFonts w:cstheme="minorHAnsi"/>
+          <w:sz w:val="28"/>
+          <w:szCs w:val="28"/>
+        </w:rPr>
+        <w:t xml:space="preserve"> </w:t>
+      </w:r>
+      <w:proofErr w:type="spellStart"/>
+      <w:r>
+        <w:rPr>
+          <w:rFonts w:cstheme="minorHAnsi"/>
+          <w:sz w:val="28"/>
+          <w:szCs w:val="28"/>
+        </w:rPr>
+        <w:t>comanda</w:t>
+      </w:r>
+      <w:proofErr w:type="spellEnd"/>
+      <w:r>
+        <w:rPr>
+          <w:rFonts w:cstheme="minorHAnsi"/>
+          <w:sz w:val="28"/>
+          <w:szCs w:val="28"/>
+        </w:rPr>
+        <w:t xml:space="preserve"> la </w:t>
+      </w:r>
+      <w:proofErr w:type="spellStart"/>
+      <w:r>
+        <w:rPr>
+          <w:rFonts w:cstheme="minorHAnsi"/>
+          <w:sz w:val="28"/>
+          <w:szCs w:val="28"/>
+        </w:rPr>
+        <w:t>bucatarie</w:t>
+      </w:r>
+      <w:proofErr w:type="spellEnd"/>
+      <w:r>
+        <w:rPr>
+          <w:rFonts w:cstheme="minorHAnsi"/>
+          <w:sz w:val="28"/>
+          <w:szCs w:val="28"/>
+        </w:rPr>
+        <w:t>.</w:t>
       </w:r>
     </w:p>
     <w:p>
@@ -771,6 +3409,8 @@
         <w:rPr>
           <w:rFonts w:cstheme="minorHAnsi"/>
           <w:b/>
+          <w:sz w:val="28"/>
+          <w:szCs w:val="28"/>
         </w:rPr>
       </w:pPr>
     </w:p>
@@ -788,20 +3428,170 @@
         <w:jc w:val="both"/>
         <w:rPr>
           <w:rFonts w:cstheme="minorHAnsi"/>
+          <w:sz w:val="28"/>
+          <w:szCs w:val="28"/>
         </w:rPr>
       </w:pPr>
       <w:r>
         <w:rPr>
           <w:rFonts w:cstheme="minorHAnsi"/>
           <w:b/>
+          <w:sz w:val="28"/>
+          <w:szCs w:val="28"/>
         </w:rPr>
         <w:t>F03.</w:t>
       </w:r>
       <w:r>
         <w:rPr>
           <w:rFonts w:cstheme="minorHAnsi"/>
-        </w:rPr>
-        <w:t xml:space="preserve"> Comanda este preluata de bucatar, notifica chelnerul cand termina.</w:t>
+          <w:sz w:val="28"/>
+          <w:szCs w:val="28"/>
+        </w:rPr>
+        <w:t xml:space="preserve"> </w:t>
+      </w:r>
+      <w:proofErr w:type="spellStart"/>
+      <w:r>
+        <w:rPr>
+          <w:rFonts w:cstheme="minorHAnsi"/>
+          <w:sz w:val="28"/>
+          <w:szCs w:val="28"/>
+        </w:rPr>
+        <w:t>Comanda</w:t>
+      </w:r>
+      <w:proofErr w:type="spellEnd"/>
+      <w:r>
+        <w:rPr>
+          <w:rFonts w:cstheme="minorHAnsi"/>
+          <w:sz w:val="28"/>
+          <w:szCs w:val="28"/>
+        </w:rPr>
+        <w:t xml:space="preserve"> </w:t>
+      </w:r>
+      <w:proofErr w:type="spellStart"/>
+      <w:r>
+        <w:rPr>
+          <w:rFonts w:cstheme="minorHAnsi"/>
+          <w:sz w:val="28"/>
+          <w:szCs w:val="28"/>
+        </w:rPr>
+        <w:t>este</w:t>
+      </w:r>
+      <w:proofErr w:type="spellEnd"/>
+      <w:r>
+        <w:rPr>
+          <w:rFonts w:cstheme="minorHAnsi"/>
+          <w:sz w:val="28"/>
+          <w:szCs w:val="28"/>
+        </w:rPr>
+        <w:t xml:space="preserve"> </w:t>
+      </w:r>
+      <w:proofErr w:type="spellStart"/>
+      <w:r>
+        <w:rPr>
+          <w:rFonts w:cstheme="minorHAnsi"/>
+          <w:sz w:val="28"/>
+          <w:szCs w:val="28"/>
+        </w:rPr>
+        <w:t>preluata</w:t>
+      </w:r>
+      <w:proofErr w:type="spellEnd"/>
+      <w:r>
+        <w:rPr>
+          <w:rFonts w:cstheme="minorHAnsi"/>
+          <w:sz w:val="28"/>
+          <w:szCs w:val="28"/>
+        </w:rPr>
+        <w:t xml:space="preserve"> de </w:t>
+      </w:r>
+      <w:proofErr w:type="spellStart"/>
+      <w:r>
+        <w:rPr>
+          <w:rFonts w:cstheme="minorHAnsi"/>
+          <w:sz w:val="28"/>
+          <w:szCs w:val="28"/>
+        </w:rPr>
+        <w:t>bucatar</w:t>
+      </w:r>
+      <w:proofErr w:type="spellEnd"/>
+      <w:r>
+        <w:rPr>
+          <w:rFonts w:cstheme="minorHAnsi"/>
+          <w:sz w:val="28"/>
+          <w:szCs w:val="28"/>
+        </w:rPr>
+        <w:t xml:space="preserve">, </w:t>
+      </w:r>
+      <w:proofErr w:type="spellStart"/>
+      <w:r>
+        <w:rPr>
+          <w:rFonts w:cstheme="minorHAnsi"/>
+          <w:sz w:val="28"/>
+          <w:szCs w:val="28"/>
+        </w:rPr>
+        <w:t>notifica</w:t>
+      </w:r>
+      <w:proofErr w:type="spellEnd"/>
+      <w:r>
+        <w:rPr>
+          <w:rFonts w:cstheme="minorHAnsi"/>
+          <w:sz w:val="28"/>
+          <w:szCs w:val="28"/>
+        </w:rPr>
+        <w:t xml:space="preserve"> </w:t>
+      </w:r>
+      <w:proofErr w:type="spellStart"/>
+      <w:r>
+        <w:rPr>
+          <w:rFonts w:cstheme="minorHAnsi"/>
+          <w:sz w:val="28"/>
+          <w:szCs w:val="28"/>
+        </w:rPr>
+        <w:t>chelnerul</w:t>
+      </w:r>
+      <w:proofErr w:type="spellEnd"/>
+      <w:r>
+        <w:rPr>
+          <w:rFonts w:cstheme="minorHAnsi"/>
+          <w:sz w:val="28"/>
+          <w:szCs w:val="28"/>
+        </w:rPr>
+        <w:t xml:space="preserve"> </w:t>
+      </w:r>
+      <w:proofErr w:type="spellStart"/>
+      <w:r>
+        <w:rPr>
+          <w:rFonts w:cstheme="minorHAnsi"/>
+          <w:sz w:val="28"/>
+          <w:szCs w:val="28"/>
+        </w:rPr>
+        <w:t>cand</w:t>
+      </w:r>
+      <w:proofErr w:type="spellEnd"/>
+      <w:r>
+        <w:rPr>
+          <w:rFonts w:cstheme="minorHAnsi"/>
+          <w:sz w:val="28"/>
+          <w:szCs w:val="28"/>
+        </w:rPr>
+        <w:t xml:space="preserve"> </w:t>
+      </w:r>
+      <w:proofErr w:type="spellStart"/>
+      <w:r>
+        <w:rPr>
+          <w:rFonts w:cstheme="minorHAnsi"/>
+          <w:sz w:val="28"/>
+          <w:szCs w:val="28"/>
+        </w:rPr>
+        <w:t>termina</w:t>
+      </w:r>
+      <w:proofErr w:type="spellEnd"/>
+      <w:r>
+        <w:rPr>
+          <w:rFonts w:cstheme="minorHAnsi"/>
+          <w:sz w:val="28"/>
+          <w:szCs w:val="28"/>
+        </w:rPr>
+        <w:t>.</w:t>
       </w:r>
     </w:p>
     <w:p>
@@ -818,6 +3608,8 @@
         <w:jc w:val="both"/>
         <w:rPr>
           <w:rFonts w:cstheme="minorHAnsi"/>
+          <w:sz w:val="28"/>
+          <w:szCs w:val="28"/>
         </w:rPr>
       </w:pPr>
     </w:p>
@@ -835,6 +3627,8 @@
         <w:jc w:val="both"/>
         <w:rPr>
           <w:rFonts w:cstheme="minorHAnsi"/>
+          <w:sz w:val="28"/>
+          <w:szCs w:val="28"/>
         </w:rPr>
       </w:pPr>
     </w:p>
@@ -983,6 +3777,7 @@
       </w:rPr>
       <w:t xml:space="preserve">. </w:t>
     </w:r>
+    <w:proofErr w:type="spellStart"/>
     <w:r>
       <w:rPr>
         <w:rFonts w:cstheme="minorHAnsi"/>
@@ -993,6 +3788,7 @@
       </w:rPr>
       <w:t>PizzaShop</w:t>
     </w:r>
+    <w:proofErr w:type="spellEnd"/>
     <w:r>
       <w:rPr>
         <w:rFonts w:cstheme="minorHAnsi"/>
@@ -1003,13 +3799,41 @@
       </w:rPr>
       <w:tab/>
     </w:r>
+    <w:proofErr w:type="spellStart"/>
     <w:r>
       <w:rPr>
         <w:rFonts w:cstheme="minorHAnsi"/>
         <w:sz w:val="24"/>
         <w:szCs w:val="24"/>
       </w:rPr>
-      <w:t>Informatică – Română, 201</w:t>
+      <w:t>Informatică</w:t>
+    </w:r>
+    <w:proofErr w:type="spellEnd"/>
+    <w:r>
+      <w:rPr>
+        <w:rFonts w:cstheme="minorHAnsi"/>
+        <w:sz w:val="24"/>
+        <w:szCs w:val="24"/>
+      </w:rPr>
+      <w:t xml:space="preserve"> – </w:t>
+    </w:r>
+    <w:proofErr w:type="spellStart"/>
+    <w:r>
+      <w:rPr>
+        <w:rFonts w:cstheme="minorHAnsi"/>
+        <w:sz w:val="24"/>
+        <w:szCs w:val="24"/>
+      </w:rPr>
+      <w:t>Română</w:t>
+    </w:r>
+    <w:proofErr w:type="spellEnd"/>
+    <w:r>
+      <w:rPr>
+        <w:rFonts w:cstheme="minorHAnsi"/>
+        <w:sz w:val="24"/>
+        <w:szCs w:val="24"/>
+      </w:rPr>
+      <w:t>, 201</w:t>
     </w:r>
     <w:r>
       <w:rPr>
@@ -3429,7 +6253,7 @@
     <w:lsdException w:name="Table Web 2" w:semiHidden="1" w:unhideWhenUsed="1"/>
     <w:lsdException w:name="Table Web 3" w:semiHidden="1" w:unhideWhenUsed="1"/>
     <w:lsdException w:name="Balloon Text" w:semiHidden="1" w:unhideWhenUsed="1"/>
-    <w:lsdException w:name="Table Grid" w:semiHidden="1" w:uiPriority="59" w:unhideWhenUsed="1"/>
+    <w:lsdException w:name="Table Grid" w:uiPriority="59"/>
     <w:lsdException w:name="Table Theme" w:semiHidden="1" w:unhideWhenUsed="1"/>
     <w:lsdException w:name="Placeholder Text" w:semiHidden="1"/>
     <w:lsdException w:name="No Spacing" w:uiPriority="1" w:qFormat="1"/>
@@ -4091,7 +6915,7 @@
 </file>
 
 <file path=customXml/itemProps1.xml><?xml version="1.0" encoding="utf-8"?>
-<ds:datastoreItem xmlns:ds="http://schemas.openxmlformats.org/officeDocument/2006/customXml" ds:itemID="{CD91FD3D-9A4B-4402-975F-54089902A8C3}">
+<ds:datastoreItem xmlns:ds="http://schemas.openxmlformats.org/officeDocument/2006/customXml" ds:itemID="{789ECF7E-5C25-4EEF-8FB0-F5CD7EE8E014}">
   <ds:schemaRefs>
     <ds:schemaRef ds:uri="http://schemas.openxmlformats.org/officeDocument/2006/bibliography"/>
   </ds:schemaRefs>

</xml_diff>